<commit_message>
Added final project title. Interim report submitted.
</commit_message>
<xml_diff>
--- a/Deliverables/InterimReport/OLD_ir.docx
+++ b/Deliverables/InterimReport/OLD_ir.docx
@@ -134,7 +134,25 @@
           <w:sz w:val="28"/>
           <w:szCs w:val="28"/>
         </w:rPr>
-        <w:t xml:space="preserve">ifferent Techniques </w:t>
+        <w:t>ifferent</w:t>
+      </w:r>
+      <w:r>
+        <w:rPr>
+          <w:rFonts w:ascii="Garamond" w:hAnsi="Garamond"/>
+          <w:sz w:val="28"/>
+          <w:szCs w:val="28"/>
+        </w:rPr>
+        <w:t xml:space="preserve"> Electronic</w:t>
+      </w:r>
+      <w:bookmarkStart w:id="0" w:name="_GoBack"/>
+      <w:bookmarkEnd w:id="0"/>
+      <w:r>
+        <w:rPr>
+          <w:rFonts w:ascii="Garamond" w:hAnsi="Garamond"/>
+          <w:sz w:val="28"/>
+          <w:szCs w:val="28"/>
+        </w:rPr>
+        <w:t xml:space="preserve"> Techniques </w:t>
       </w:r>
       <w:r>
         <w:rPr>
@@ -302,25 +320,7 @@
           <w:sz w:val="20"/>
           <w:szCs w:val="20"/>
         </w:rPr>
-        <w:t xml:space="preserve"> </w:t>
-      </w:r>
-      <w:proofErr w:type="gramStart"/>
-      <w:r>
-        <w:rPr>
-          <w:rFonts w:ascii="Garamond" w:hAnsi="Garamond"/>
-          <w:sz w:val="20"/>
-          <w:szCs w:val="20"/>
-        </w:rPr>
-        <w:t>are:</w:t>
-      </w:r>
-      <w:proofErr w:type="gramEnd"/>
-      <w:r>
-        <w:rPr>
-          <w:rFonts w:ascii="Garamond" w:hAnsi="Garamond"/>
-          <w:sz w:val="20"/>
-          <w:szCs w:val="20"/>
-        </w:rPr>
-        <w:t xml:space="preserve"> to be as small as possible, respond as linearly and across as much of the frequency spectrum as possible, to distort minimally, and to consume and emit power efficiently. </w:t>
+        <w:t xml:space="preserve"> are: to be as small as possible, respond as linearly and across as much of the frequency spectrum as possible, to distort minimally, and to consume and emit power efficiently. </w:t>
       </w:r>
       <w:r>
         <w:rPr>
@@ -1560,18 +1560,7 @@
           <w:sz w:val="20"/>
           <w:szCs w:val="20"/>
         </w:rPr>
-        <w:t>The existence of two systems, each with different measurable parameters, means that a closed-loo</w:t>
-      </w:r>
-      <w:bookmarkStart w:id="0" w:name="_GoBack"/>
-      <w:bookmarkEnd w:id="0"/>
-      <w:r>
-        <w:rPr>
-          <w:rFonts w:ascii="Garamond" w:hAnsi="Garamond"/>
-          <w:color w:val="FF0000"/>
-          <w:sz w:val="20"/>
-          <w:szCs w:val="20"/>
-        </w:rPr>
-        <w:t xml:space="preserve">p compensator that </w:t>
+        <w:t xml:space="preserve">The existence of two systems, each with different measurable parameters, means that a closed-loop compensator that </w:t>
       </w:r>
     </w:p>
     <w:p>
@@ -6454,13 +6443,13 @@
                 </mc:Choice>
                 <mc:Fallback>
                   <w:pict>
-                    <v:group w14:anchorId="0A065FDA" id="Group 127" o:spid="_x0000_s1026" style="position:absolute;margin-left:-95.7pt;margin-top:-62.85pt;width:264.2pt;height:97.2pt;z-index:251797504" coordsize="33551,12344" o:gfxdata="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">
-                      <v:group id="Group 119" o:spid="_x0000_s1027" style="position:absolute;width:33551;height:9616" coordorigin="755" coordsize="36980,10599" o:gfxdata="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">
+                    <v:group w14:anchorId="0A065FDA" id="Group 127" o:spid="_x0000_s1026" style="position:absolute;margin-left:-95.7pt;margin-top:-62.85pt;width:264.2pt;height:97.2pt;z-index:251797504" coordsize="33551,12344" o:gfxdata="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">
+                      <v:group id="Group 119" o:spid="_x0000_s1027" style="position:absolute;width:33551;height:9616" coordorigin="755" coordsize="36980,10599" o:gfxdata="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">
                         <v:shapetype id="_x0000_t202" coordsize="21600,21600" o:spt="202" path="m,l,21600r21600,l21600,xe">
                           <v:stroke joinstyle="miter"/>
                           <v:path gradientshapeok="t" o:connecttype="rect"/>
                         </v:shapetype>
-                        <v:shape id="Text Box 87" o:spid="_x0000_s1028" type="#_x0000_t202" style="position:absolute;left:11002;top:1065;width:3625;height:3806;visibility:visible;mso-wrap-style:square;v-text-anchor:top" o:gfxdata="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" filled="f" stroked="f" strokeweight=".5pt">
+                        <v:shape id="Text Box 87" o:spid="_x0000_s1028" type="#_x0000_t202" style="position:absolute;left:11002;top:1065;width:3625;height:3806;visibility:visible;mso-wrap-style:square;v-text-anchor:top" o:gfxdata="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" filled="f" stroked="f" strokeweight=".5pt">
                           <v:textbox>
                             <w:txbxContent>
                               <w:p>
@@ -6514,7 +6503,7 @@
                             </w:txbxContent>
                           </v:textbox>
                         </v:shape>
-                        <v:shape id="Text Box 88" o:spid="_x0000_s1029" type="#_x0000_t202" style="position:absolute;left:20352;width:3624;height:2939;visibility:visible;mso-wrap-style:square;v-text-anchor:top" o:gfxdata="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" filled="f" stroked="f" strokeweight=".5pt">
+                        <v:shape id="Text Box 88" o:spid="_x0000_s1029" type="#_x0000_t202" style="position:absolute;left:20352;width:3624;height:2939;visibility:visible;mso-wrap-style:square;v-text-anchor:top" o:gfxdata="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" filled="f" stroked="f" strokeweight=".5pt">
                           <v:textbox>
                             <w:txbxContent>
                               <w:p>
@@ -6568,7 +6557,7 @@
                             </w:txbxContent>
                           </v:textbox>
                         </v:shape>
-                        <v:shape id="Text Box 89" o:spid="_x0000_s1030" type="#_x0000_t202" style="position:absolute;left:25207;top:826;width:3625;height:3373;visibility:visible;mso-wrap-style:square;v-text-anchor:top" o:gfxdata="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" filled="f" stroked="f" strokeweight=".5pt">
+                        <v:shape id="Text Box 89" o:spid="_x0000_s1030" type="#_x0000_t202" style="position:absolute;left:25207;top:826;width:3625;height:3373;visibility:visible;mso-wrap-style:square;v-text-anchor:top" o:gfxdata="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" filled="f" stroked="f" strokeweight=".5pt">
                           <v:textbox>
                             <w:txbxContent>
                               <w:p>
@@ -6622,7 +6611,7 @@
                             </w:txbxContent>
                           </v:textbox>
                         </v:shape>
-                        <v:shape id="Text Box 90" o:spid="_x0000_s1031" type="#_x0000_t202" style="position:absolute;left:31664;top:1032;width:3625;height:3083;visibility:visible;mso-wrap-style:square;v-text-anchor:top" o:gfxdata="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" filled="f" stroked="f" strokeweight=".5pt">
+                        <v:shape id="Text Box 90" o:spid="_x0000_s1031" type="#_x0000_t202" style="position:absolute;left:31664;top:1032;width:3625;height:3083;visibility:visible;mso-wrap-style:square;v-text-anchor:top" o:gfxdata="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" filled="f" stroked="f" strokeweight=".5pt">
                           <v:textbox>
                             <w:txbxContent>
                               <w:p>
@@ -6676,7 +6665,7 @@
                             </w:txbxContent>
                           </v:textbox>
                         </v:shape>
-                        <v:shape id="Text Box 91" o:spid="_x0000_s1032" type="#_x0000_t202" style="position:absolute;left:16454;top:981;width:3624;height:2210;visibility:visible;mso-wrap-style:square;v-text-anchor:top" o:gfxdata="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" filled="f" stroked="f" strokeweight=".5pt">
+                        <v:shape id="Text Box 91" o:spid="_x0000_s1032" type="#_x0000_t202" style="position:absolute;left:16454;top:981;width:3624;height:2210;visibility:visible;mso-wrap-style:square;v-text-anchor:top" o:gfxdata="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" filled="f" stroked="f" strokeweight=".5pt">
                           <v:textbox>
                             <w:txbxContent>
                               <w:p>
@@ -6706,7 +6695,7 @@
                             </w:txbxContent>
                           </v:textbox>
                         </v:shape>
-                        <v:shape id="Text Box 113" o:spid="_x0000_s1033" type="#_x0000_t202" style="position:absolute;left:13791;top:5500;width:3625;height:3151;visibility:visible;mso-wrap-style:square;v-text-anchor:top" o:gfxdata="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" filled="f" stroked="f" strokeweight=".5pt">
+                        <v:shape id="Text Box 113" o:spid="_x0000_s1033" type="#_x0000_t202" style="position:absolute;left:13791;top:5500;width:3625;height:3151;visibility:visible;mso-wrap-style:square;v-text-anchor:top" o:gfxdata="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" filled="f" stroked="f" strokeweight=".5pt">
                           <v:textbox>
                             <w:txbxContent>
                               <w:p>
@@ -6760,8 +6749,8 @@
                             </w:txbxContent>
                           </v:textbox>
                         </v:shape>
-                        <v:group id="Group 118" o:spid="_x0000_s1034" style="position:absolute;left:755;top:1116;width:36981;height:9483" coordorigin="755,-123" coordsize="36980,9482" o:gfxdata="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">
-                          <v:shape id="Text Box 114" o:spid="_x0000_s1035" type="#_x0000_t202" style="position:absolute;left:19343;top:4349;width:3625;height:2210;visibility:visible;mso-wrap-style:square;v-text-anchor:top" o:gfxdata="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" filled="f" stroked="f" strokeweight=".5pt">
+                        <v:group id="Group 118" o:spid="_x0000_s1034" style="position:absolute;left:755;top:1116;width:36981;height:9483" coordorigin="755,-123" coordsize="36980,9482" o:gfxdata="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">
+                          <v:shape id="Text Box 114" o:spid="_x0000_s1035" type="#_x0000_t202" style="position:absolute;left:19343;top:4349;width:3625;height:2210;visibility:visible;mso-wrap-style:square;v-text-anchor:top" o:gfxdata="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" filled="f" stroked="f" strokeweight=".5pt">
                             <v:textbox>
                               <w:txbxContent>
                                 <w:p>
@@ -6791,201 +6780,201 @@
                               </w:txbxContent>
                             </v:textbox>
                           </v:shape>
-                          <v:group id="Group 117" o:spid="_x0000_s1036" style="position:absolute;left:755;top:-123;width:36981;height:9482" coordorigin="755,-123" coordsize="36980,9482" o:gfxdata="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">
-                            <v:group id="Group 103" o:spid="_x0000_s1037" style="position:absolute;left:755;top:-123;width:36981;height:9482" coordorigin="807,-123" coordsize="36980,9482" o:gfxdata="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">
-                              <v:group id="Group 86" o:spid="_x0000_s1038" style="position:absolute;left:807;top:-123;width:36981;height:9482" coordorigin="807,-123" coordsize="36980,9482" o:gfxdata="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">
-                                <v:group id="Group 81" o:spid="_x0000_s1039" style="position:absolute;left:807;top:1143;width:36981;height:8216" coordorigin="807" coordsize="36980,8216" o:gfxdata="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">
-                                  <v:group id="Group 80" o:spid="_x0000_s1040" style="position:absolute;left:807;width:36981;height:7747" coordorigin="807" coordsize="36980,7747" o:gfxdata="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">
-                                    <v:group id="Group 111" o:spid="_x0000_s1041" style="position:absolute;left:1485;width:36303;height:7747" coordsize="36302,7747" o:gfxdata="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">
-                                      <v:group id="Group 109" o:spid="_x0000_s1042" style="position:absolute;width:36302;height:7467" coordsize="36302,7467" o:gfxdata="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">
-                                        <v:group id="Group 107" o:spid="_x0000_s1043" style="position:absolute;left:660;width:35642;height:7467" coordsize="35642,7467" o:gfxdata="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">
-                                          <v:group id="Group 105" o:spid="_x0000_s1044" style="position:absolute;width:35642;height:7448" coordsize="35642,7448" o:gfxdata="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">
-                                            <v:group id="Group 102" o:spid="_x0000_s1045" style="position:absolute;width:35642;height:7448" coordsize="35642,7448" o:gfxdata="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">
-                                              <v:group id="Group 97" o:spid="_x0000_s1046" style="position:absolute;top:635;width:19538;height:6813" coordsize="19544,6814" o:gfxdata="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">
-                                                <v:group id="Group 85" o:spid="_x0000_s1047" style="position:absolute;width:17722;height:6814" coordsize="17722,6814" o:gfxdata="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">
-                                                  <v:group id="Group 78" o:spid="_x0000_s1048" style="position:absolute;width:17722;height:6814" coordsize="12617,4851" o:gfxdata="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">
-                                                    <v:group id="Group 70" o:spid="_x0000_s1049" style="position:absolute;left:1524;width:11093;height:4851" coordsize="11093,4851" o:gfxdata="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">
-                                                      <v:group id="Group 68" o:spid="_x0000_s1050" style="position:absolute;width:9645;height:4851" coordsize="9650,4851" o:gfxdata="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">
-                                                        <v:group id="Group 52" o:spid="_x0000_s1051" style="position:absolute;left:8839;top:373;width:811;height:4478" coordorigin=",1808" coordsize="81084,447772" o:gfxdata="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">
-                                                          <v:group id="Group 36" o:spid="_x0000_s1052" style="position:absolute;left:-108414;top:110222;width:297912;height:81084;rotation:90" coordorigin="63" coordsize="10452,2844" o:gfxdata="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">
-                                                            <v:shape id="Arc 37" o:spid="_x0000_s1053" style="position:absolute;left:63;width:2616;height:2819;visibility:visible;mso-wrap-style:square;v-text-anchor:middle" coordsize="261620,281941" o:gfxdata="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" path="m19,138590nsc1233,61134,60213,-754,132093,6v71741,758,129527,63647,129527,140964l130810,140971,19,138590xem19,138590nfc1233,61134,60213,-754,132093,6v71741,758,129527,63647,129527,140964e" filled="f" strokecolor="black [3213]" strokeweight=".5pt">
+                          <v:group id="Group 117" o:spid="_x0000_s1036" style="position:absolute;left:755;top:-123;width:36981;height:9482" coordorigin="755,-123" coordsize="36980,9482" o:gfxdata="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">
+                            <v:group id="Group 103" o:spid="_x0000_s1037" style="position:absolute;left:755;top:-123;width:36981;height:9482" coordorigin="807,-123" coordsize="36980,9482" o:gfxdata="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">
+                              <v:group id="Group 86" o:spid="_x0000_s1038" style="position:absolute;left:807;top:-123;width:36981;height:9482" coordorigin="807,-123" coordsize="36980,9482" o:gfxdata="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">
+                                <v:group id="Group 81" o:spid="_x0000_s1039" style="position:absolute;left:807;top:1143;width:36981;height:8216" coordorigin="807" coordsize="36980,8216" o:gfxdata="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">
+                                  <v:group id="Group 80" o:spid="_x0000_s1040" style="position:absolute;left:807;width:36981;height:7747" coordorigin="807" coordsize="36980,7747" o:gfxdata="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">
+                                    <v:group id="Group 111" o:spid="_x0000_s1041" style="position:absolute;left:1485;width:36303;height:7747" coordsize="36302,7747" o:gfxdata="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">
+                                      <v:group id="Group 109" o:spid="_x0000_s1042" style="position:absolute;width:36302;height:7467" coordsize="36302,7467" o:gfxdata="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">
+                                        <v:group id="Group 107" o:spid="_x0000_s1043" style="position:absolute;left:660;width:35642;height:7467" coordsize="35642,7467" o:gfxdata="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">
+                                          <v:group id="Group 105" o:spid="_x0000_s1044" style="position:absolute;width:35642;height:7448" coordsize="35642,7448" o:gfxdata="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">
+                                            <v:group id="Group 102" o:spid="_x0000_s1045" style="position:absolute;width:35642;height:7448" coordsize="35642,7448" o:gfxdata="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">
+                                              <v:group id="Group 97" o:spid="_x0000_s1046" style="position:absolute;top:635;width:19538;height:6813" coordsize="19544,6814" o:gfxdata="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">
+                                                <v:group id="Group 85" o:spid="_x0000_s1047" style="position:absolute;width:17722;height:6814" coordsize="17722,6814" o:gfxdata="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">
+                                                  <v:group id="Group 78" o:spid="_x0000_s1048" style="position:absolute;width:17722;height:6814" coordsize="12617,4851" o:gfxdata="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">
+                                                    <v:group id="Group 70" o:spid="_x0000_s1049" style="position:absolute;left:1524;width:11093;height:4851" coordsize="11093,4851" o:gfxdata="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">
+                                                      <v:group id="Group 68" o:spid="_x0000_s1050" style="position:absolute;width:9645;height:4851" coordsize="9650,4851" o:gfxdata="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">
+                                                        <v:group id="Group 52" o:spid="_x0000_s1051" style="position:absolute;left:8839;top:373;width:811;height:4478" coordorigin=",1808" coordsize="81084,447772" o:gfxdata="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">
+                                                          <v:group id="Group 36" o:spid="_x0000_s1052" style="position:absolute;left:-108414;top:110222;width:297912;height:81084;rotation:90" coordorigin="63" coordsize="10452,2844" o:gfxdata="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">
+                                                            <v:shape id="Arc 37" o:spid="_x0000_s1053" style="position:absolute;left:63;width:2616;height:2819;visibility:visible;mso-wrap-style:square;v-text-anchor:middle" coordsize="261620,281941" o:gfxdata="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" path="m19,138590nsc1233,61134,60213,-754,132093,6v71741,758,129527,63647,129527,140964l130810,140971,19,138590xem19,138590nfc1233,61134,60213,-754,132093,6v71741,758,129527,63647,129527,140964e" filled="f" strokecolor="black [3213]" strokeweight=".5pt">
                                                               <v:stroke joinstyle="miter"/>
                                                               <v:path arrowok="t" o:connecttype="custom" o:connectlocs="19,138590;132093,6;261620,140970" o:connectangles="0,0,0"/>
                                                             </v:shape>
-                                                            <v:shape id="Arc 44" o:spid="_x0000_s1054" style="position:absolute;left:2641;top:25;width:2616;height:2819;visibility:visible;mso-wrap-style:square;v-text-anchor:middle" coordsize="261620,281940" o:gfxdata="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" path="m19,138590nsc1233,61135,60213,-753,132093,7v71741,758,129527,63647,129527,140963l130810,140970,19,138590xem19,138590nfc1233,61135,60213,-753,132093,7v71741,758,129527,63647,129527,140963e" filled="f" strokecolor="black [3213]" strokeweight=".5pt">
+                                                            <v:shape id="Arc 44" o:spid="_x0000_s1054" style="position:absolute;left:2641;top:25;width:2616;height:2819;visibility:visible;mso-wrap-style:square;v-text-anchor:middle" coordsize="261620,281940" o:gfxdata="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" path="m19,138590nsc1233,61135,60213,-753,132093,7v71741,758,129527,63647,129527,140963l130810,140970,19,138590xem19,138590nfc1233,61135,60213,-753,132093,7v71741,758,129527,63647,129527,140963e" filled="f" strokecolor="black [3213]" strokeweight=".5pt">
                                                               <v:stroke joinstyle="miter"/>
                                                               <v:path arrowok="t" o:connecttype="custom" o:connectlocs="19,138590;132093,7;261620,140970" o:connectangles="0,0,0"/>
                                                             </v:shape>
-                                                            <v:shape id="Arc 45" o:spid="_x0000_s1055" style="position:absolute;left:5257;width:2617;height:2819;visibility:visible;mso-wrap-style:square;v-text-anchor:middle" coordsize="261620,281940" o:gfxdata="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" path="m19,138590nsc1233,61135,60213,-753,132093,7v71741,758,129527,63647,129527,140963l130810,140970,19,138590xem19,138590nfc1233,61135,60213,-753,132093,7v71741,758,129527,63647,129527,140963e" filled="f" strokecolor="black [3213]" strokeweight=".5pt">
+                                                            <v:shape id="Arc 45" o:spid="_x0000_s1055" style="position:absolute;left:5257;width:2617;height:2819;visibility:visible;mso-wrap-style:square;v-text-anchor:middle" coordsize="261620,281940" o:gfxdata="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" path="m19,138590nsc1233,61135,60213,-753,132093,7v71741,758,129527,63647,129527,140963l130810,140970,19,138590xem19,138590nfc1233,61135,60213,-753,132093,7v71741,758,129527,63647,129527,140963e" filled="f" strokecolor="black [3213]" strokeweight=".5pt">
                                                               <v:stroke joinstyle="miter"/>
                                                               <v:path arrowok="t" o:connecttype="custom" o:connectlocs="19,138590;132093,7;261620,140970" o:connectangles="0,0,0"/>
                                                             </v:shape>
-                                                            <v:shape id="Arc 46" o:spid="_x0000_s1056" style="position:absolute;left:7899;top:25;width:2616;height:2819;visibility:visible;mso-wrap-style:square;v-text-anchor:middle" coordsize="261620,281940" o:gfxdata="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" path="m19,138590nsc1233,61135,60213,-753,132093,7v71741,758,129527,63647,129527,140963l130810,140970,19,138590xem19,138590nfc1233,61135,60213,-753,132093,7v71741,758,129527,63647,129527,140963e" filled="f" strokecolor="black [3213]" strokeweight=".5pt">
+                                                            <v:shape id="Arc 46" o:spid="_x0000_s1056" style="position:absolute;left:7899;top:25;width:2616;height:2819;visibility:visible;mso-wrap-style:square;v-text-anchor:middle" coordsize="261620,281940" o:gfxdata="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" path="m19,138590nsc1233,61135,60213,-753,132093,7v71741,758,129527,63647,129527,140963l130810,140970,19,138590xem19,138590nfc1233,61135,60213,-753,132093,7v71741,758,129527,63647,129527,140963e" filled="f" strokecolor="black [3213]" strokeweight=".5pt">
                                                               <v:stroke joinstyle="miter"/>
                                                               <v:path arrowok="t" o:connecttype="custom" o:connectlocs="19,138590;132093,7;261620,140970" o:connectangles="0,0,0"/>
                                                             </v:shape>
                                                           </v:group>
-                                                          <v:group id="Group 47" o:spid="_x0000_s1057" style="position:absolute;left:-109318;top:259178;width:299720;height:81084;rotation:90" coordsize="10515,2844" o:gfxdata="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">
-                                                            <v:shape id="Arc 48" o:spid="_x0000_s1058" style="position:absolute;width:2616;height:2819;visibility:visible;mso-wrap-style:square;v-text-anchor:middle" coordsize="261620,281940" o:gfxdata="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" path="m19,138590nsc1233,61135,60213,-753,132093,7v71741,758,129527,63647,129527,140963l130810,140970,19,138590xem19,138590nfc1233,61135,60213,-753,132093,7v71741,758,129527,63647,129527,140963e" filled="f" strokecolor="black [3213]" strokeweight=".5pt">
+                                                          <v:group id="Group 47" o:spid="_x0000_s1057" style="position:absolute;left:-109318;top:259178;width:299720;height:81084;rotation:90" coordsize="10515,2844" o:gfxdata="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">
+                                                            <v:shape id="Arc 48" o:spid="_x0000_s1058" style="position:absolute;width:2616;height:2819;visibility:visible;mso-wrap-style:square;v-text-anchor:middle" coordsize="261620,281940" o:gfxdata="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" path="m19,138590nsc1233,61135,60213,-753,132093,7v71741,758,129527,63647,129527,140963l130810,140970,19,138590xem19,138590nfc1233,61135,60213,-753,132093,7v71741,758,129527,63647,129527,140963e" filled="f" strokecolor="black [3213]" strokeweight=".5pt">
                                                               <v:stroke joinstyle="miter"/>
                                                               <v:path arrowok="t" o:connecttype="custom" o:connectlocs="19,138590;132093,7;261620,140970" o:connectangles="0,0,0"/>
                                                             </v:shape>
-                                                            <v:shape id="Arc 49" o:spid="_x0000_s1059" style="position:absolute;left:2641;top:25;width:2616;height:2819;visibility:visible;mso-wrap-style:square;v-text-anchor:middle" coordsize="261620,281940" o:gfxdata="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" path="m19,138590nsc1233,61135,60213,-753,132093,7v71741,758,129527,63647,129527,140963l130810,140970,19,138590xem19,138590nfc1233,61135,60213,-753,132093,7v71741,758,129527,63647,129527,140963e" filled="f" strokecolor="black [3213]" strokeweight=".5pt">
+                                                            <v:shape id="Arc 49" o:spid="_x0000_s1059" style="position:absolute;left:2641;top:25;width:2616;height:2819;visibility:visible;mso-wrap-style:square;v-text-anchor:middle" coordsize="261620,281940" o:gfxdata="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" path="m19,138590nsc1233,61135,60213,-753,132093,7v71741,758,129527,63647,129527,140963l130810,140970,19,138590xem19,138590nfc1233,61135,60213,-753,132093,7v71741,758,129527,63647,129527,140963e" filled="f" strokecolor="black [3213]" strokeweight=".5pt">
                                                               <v:stroke joinstyle="miter"/>
                                                               <v:path arrowok="t" o:connecttype="custom" o:connectlocs="19,138590;132093,7;261620,140970" o:connectangles="0,0,0"/>
                                                             </v:shape>
-                                                            <v:shape id="Arc 50" o:spid="_x0000_s1060" style="position:absolute;left:5257;width:2617;height:2819;visibility:visible;mso-wrap-style:square;v-text-anchor:middle" coordsize="261620,281940" o:gfxdata="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" path="m19,138590nsc1233,61135,60213,-753,132093,7v71741,758,129527,63647,129527,140963l130810,140970,19,138590xem19,138590nfc1233,61135,60213,-753,132093,7v71741,758,129527,63647,129527,140963e" filled="f" strokecolor="black [3213]" strokeweight=".5pt">
+                                                            <v:shape id="Arc 50" o:spid="_x0000_s1060" style="position:absolute;left:5257;width:2617;height:2819;visibility:visible;mso-wrap-style:square;v-text-anchor:middle" coordsize="261620,281940" o:gfxdata="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" path="m19,138590nsc1233,61135,60213,-753,132093,7v71741,758,129527,63647,129527,140963l130810,140970,19,138590xem19,138590nfc1233,61135,60213,-753,132093,7v71741,758,129527,63647,129527,140963e" filled="f" strokecolor="black [3213]" strokeweight=".5pt">
                                                               <v:stroke joinstyle="miter"/>
                                                               <v:path arrowok="t" o:connecttype="custom" o:connectlocs="19,138590;132093,7;261620,140970" o:connectangles="0,0,0"/>
                                                             </v:shape>
-                                                            <v:shape id="Arc 51" o:spid="_x0000_s1061" style="position:absolute;left:7899;top:25;width:2616;height:2819;visibility:visible;mso-wrap-style:square;v-text-anchor:middle" coordsize="261620,281940" o:gfxdata="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" path="m19,138590nsc1233,61135,60213,-753,132093,7v71741,758,129527,63647,129527,140963l130810,140970,19,138590xem19,138590nfc1233,61135,60213,-753,132093,7v71741,758,129527,63647,129527,140963e" filled="f" strokecolor="black [3213]" strokeweight=".5pt">
+                                                            <v:shape id="Arc 51" o:spid="_x0000_s1061" style="position:absolute;left:7899;top:25;width:2616;height:2819;visibility:visible;mso-wrap-style:square;v-text-anchor:middle" coordsize="261620,281940" o:gfxdata="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" path="m19,138590nsc1233,61135,60213,-753,132093,7v71741,758,129527,63647,129527,140963l130810,140970,19,138590xem19,138590nfc1233,61135,60213,-753,132093,7v71741,758,129527,63647,129527,140963e" filled="f" strokecolor="black [3213]" strokeweight=".5pt">
                                                               <v:stroke joinstyle="miter"/>
                                                               <v:path arrowok="t" o:connecttype="custom" o:connectlocs="19,138590;132093,7;261620,140970" o:connectangles="0,0,0"/>
                                                             </v:shape>
                                                           </v:group>
                                                         </v:group>
-                                                        <v:group id="Group 55" o:spid="_x0000_s1062" style="position:absolute;width:9271;height:810" coordsize="9271,810" o:gfxdata="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">
+                                                        <v:group id="Group 55" o:spid="_x0000_s1062" style="position:absolute;width:9271;height:810" coordsize="9271,810" o:gfxdata="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">
                                                           <v:shapetype id="_x0000_t109" coordsize="21600,21600" o:spt="109" path="m,l,21600r21600,l21600,xe">
                                                             <v:stroke joinstyle="miter"/>
                                                             <v:path gradientshapeok="t" o:connecttype="rect"/>
                                                           </v:shapetype>
-                                                          <v:shape id="Process 1" o:spid="_x0000_s1063" type="#_x0000_t109" style="position:absolute;top:76;width:2768;height:660;visibility:visible;mso-wrap-style:square;v-text-anchor:middle" o:gfxdata="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" filled="f" strokecolor="black [3213]" strokeweight=".5pt"/>
-                                                          <v:group id="Group 24" o:spid="_x0000_s1064" style="position:absolute;left:4546;width:2997;height:810" coordsize="10515,2844" o:gfxdata="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">
-                                                            <v:shape id="Arc 18" o:spid="_x0000_s1065" style="position:absolute;width:2616;height:2819;visibility:visible;mso-wrap-style:square;v-text-anchor:middle" coordsize="261620,281940" o:gfxdata="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" path="m19,138590nsc1233,61135,60213,-753,132093,7v71741,758,129527,63647,129527,140963l130810,140970,19,138590xem19,138590nfc1233,61135,60213,-753,132093,7v71741,758,129527,63647,129527,140963e" filled="f" strokecolor="black [3213]" strokeweight=".5pt">
+                                                          <v:shape id="Process 1" o:spid="_x0000_s1063" type="#_x0000_t109" style="position:absolute;top:76;width:2768;height:660;visibility:visible;mso-wrap-style:square;v-text-anchor:middle" o:gfxdata="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" filled="f" strokecolor="black [3213]" strokeweight=".5pt"/>
+                                                          <v:group id="Group 24" o:spid="_x0000_s1064" style="position:absolute;left:4546;width:2997;height:810" coordsize="10515,2844" o:gfxdata="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">
+                                                            <v:shape id="Arc 18" o:spid="_x0000_s1065" style="position:absolute;width:2616;height:2819;visibility:visible;mso-wrap-style:square;v-text-anchor:middle" coordsize="261620,281940" o:gfxdata="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" path="m19,138590nsc1233,61135,60213,-753,132093,7v71741,758,129527,63647,129527,140963l130810,140970,19,138590xem19,138590nfc1233,61135,60213,-753,132093,7v71741,758,129527,63647,129527,140963e" filled="f" strokecolor="black [3213]" strokeweight=".5pt">
                                                               <v:stroke joinstyle="miter"/>
                                                               <v:path arrowok="t" o:connecttype="custom" o:connectlocs="19,138590;132093,7;261620,140970" o:connectangles="0,0,0"/>
                                                             </v:shape>
-                                                            <v:shape id="Arc 20" o:spid="_x0000_s1066" style="position:absolute;left:2641;top:25;width:2616;height:2819;visibility:visible;mso-wrap-style:square;v-text-anchor:middle" coordsize="261620,281940" o:gfxdata="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" path="m19,138590nsc1233,61135,60213,-753,132093,7v71741,758,129527,63647,129527,140963l130810,140970,19,138590xem19,138590nfc1233,61135,60213,-753,132093,7v71741,758,129527,63647,129527,140963e" filled="f" strokecolor="black [3213]" strokeweight=".5pt">
+                                                            <v:shape id="Arc 20" o:spid="_x0000_s1066" style="position:absolute;left:2641;top:25;width:2616;height:2819;visibility:visible;mso-wrap-style:square;v-text-anchor:middle" coordsize="261620,281940" o:gfxdata="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" path="m19,138590nsc1233,61135,60213,-753,132093,7v71741,758,129527,63647,129527,140963l130810,140970,19,138590xem19,138590nfc1233,61135,60213,-753,132093,7v71741,758,129527,63647,129527,140963e" filled="f" strokecolor="black [3213]" strokeweight=".5pt">
                                                               <v:stroke joinstyle="miter"/>
                                                               <v:path arrowok="t" o:connecttype="custom" o:connectlocs="19,138590;132093,7;261620,140970" o:connectangles="0,0,0"/>
                                                             </v:shape>
-                                                            <v:shape id="Arc 21" o:spid="_x0000_s1067" style="position:absolute;left:5257;width:2617;height:2819;visibility:visible;mso-wrap-style:square;v-text-anchor:middle" coordsize="261620,281940" o:gfxdata="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" path="m19,138590nsc1233,61135,60213,-753,132093,7v71741,758,129527,63647,129527,140963l130810,140970,19,138590xem19,138590nfc1233,61135,60213,-753,132093,7v71741,758,129527,63647,129527,140963e" filled="f" strokecolor="black [3213]" strokeweight=".5pt">
+                                                            <v:shape id="Arc 21" o:spid="_x0000_s1067" style="position:absolute;left:5257;width:2617;height:2819;visibility:visible;mso-wrap-style:square;v-text-anchor:middle" coordsize="261620,281940" o:gfxdata="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" path="m19,138590nsc1233,61135,60213,-753,132093,7v71741,758,129527,63647,129527,140963l130810,140970,19,138590xem19,138590nfc1233,61135,60213,-753,132093,7v71741,758,129527,63647,129527,140963e" filled="f" strokecolor="black [3213]" strokeweight=".5pt">
                                                               <v:stroke joinstyle="miter"/>
                                                               <v:path arrowok="t" o:connecttype="custom" o:connectlocs="19,138590;132093,7;261620,140970" o:connectangles="0,0,0"/>
                                                             </v:shape>
-                                                            <v:shape id="Arc 22" o:spid="_x0000_s1068" style="position:absolute;left:7899;top:25;width:2616;height:2819;visibility:visible;mso-wrap-style:square;v-text-anchor:middle" coordsize="261620,281940" o:gfxdata="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" path="m19,138590nsc1233,61135,60213,-753,132093,7v71741,758,129527,63647,129527,140963l130810,140970,19,138590xem19,138590nfc1233,61135,60213,-753,132093,7v71741,758,129527,63647,129527,140963e" filled="f" strokecolor="black [3213]" strokeweight=".5pt">
+                                                            <v:shape id="Arc 22" o:spid="_x0000_s1068" style="position:absolute;left:7899;top:25;width:2616;height:2819;visibility:visible;mso-wrap-style:square;v-text-anchor:middle" coordsize="261620,281940" o:gfxdata="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" path="m19,138590nsc1233,61135,60213,-753,132093,7v71741,758,129527,63647,129527,140963l130810,140970,19,138590xem19,138590nfc1233,61135,60213,-753,132093,7v71741,758,129527,63647,129527,140963e" filled="f" strokecolor="black [3213]" strokeweight=".5pt">
                                                               <v:stroke joinstyle="miter"/>
                                                               <v:path arrowok="t" o:connecttype="custom" o:connectlocs="19,138590;132093,7;261620,140970" o:connectangles="0,0,0"/>
                                                             </v:shape>
                                                           </v:group>
-                                                          <v:line id="Straight Connector 53" o:spid="_x0000_s1069" style="position:absolute;flip:x;visibility:visible;mso-wrap-style:square" from="2775,355" to="4503,355" o:connectortype="straight" o:gfxdata="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" strokecolor="black [3213]" strokeweight=".5pt">
+                                                          <v:line id="Straight Connector 53" o:spid="_x0000_s1069" style="position:absolute;flip:x;visibility:visible;mso-wrap-style:square" from="2775,355" to="4503,355" o:connectortype="straight" o:gfxdata="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" strokecolor="black [3213]" strokeweight=".5pt">
                                                             <v:stroke joinstyle="miter"/>
                                                           </v:line>
-                                                          <v:line id="Straight Connector 54" o:spid="_x0000_s1070" style="position:absolute;flip:x;visibility:visible;mso-wrap-style:square" from="7543,373" to="9271,373" o:connectortype="straight" o:gfxdata="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" strokecolor="black [3213]" strokeweight=".5pt">
+                                                          <v:line id="Straight Connector 54" o:spid="_x0000_s1070" style="position:absolute;flip:x;visibility:visible;mso-wrap-style:square" from="7543,373" to="9271,373" o:connectortype="straight" o:gfxdata="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" strokecolor="black [3213]" strokeweight=".5pt">
                                                             <v:stroke joinstyle="miter"/>
                                                           </v:line>
                                                         </v:group>
                                                       </v:group>
-                                                      <v:group id="Group 57" o:spid="_x0000_s1071" style="position:absolute;left:10287;top:355;width:806;height:4496;flip:x" coordsize="81084,449580" o:gfxdata="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">
-                                                        <v:group id="Group 58" o:spid="_x0000_s1072" style="position:absolute;left:-109318;top:109318;width:299720;height:81084;rotation:90" coordsize="10515,2844" o:gfxdata="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">
-                                                          <v:shape id="Arc 59" o:spid="_x0000_s1073" style="position:absolute;width:2616;height:2819;visibility:visible;mso-wrap-style:square;v-text-anchor:middle" coordsize="261620,281940" o:gfxdata="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" path="m19,138590nsc1233,61135,60213,-753,132093,7v71741,758,129527,63647,129527,140963l130810,140970,19,138590xem19,138590nfc1233,61135,60213,-753,132093,7v71741,758,129527,63647,129527,140963e" filled="f" strokecolor="black [3213]" strokeweight=".5pt">
+                                                      <v:group id="Group 57" o:spid="_x0000_s1071" style="position:absolute;left:10287;top:355;width:806;height:4496;flip:x" coordsize="81084,449580" o:gfxdata="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">
+                                                        <v:group id="Group 58" o:spid="_x0000_s1072" style="position:absolute;left:-109318;top:109318;width:299720;height:81084;rotation:90" coordsize="10515,2844" o:gfxdata="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">
+                                                          <v:shape id="Arc 59" o:spid="_x0000_s1073" style="position:absolute;width:2616;height:2819;visibility:visible;mso-wrap-style:square;v-text-anchor:middle" coordsize="261620,281940" o:gfxdata="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" path="m19,138590nsc1233,61135,60213,-753,132093,7v71741,758,129527,63647,129527,140963l130810,140970,19,138590xem19,138590nfc1233,61135,60213,-753,132093,7v71741,758,129527,63647,129527,140963e" filled="f" strokecolor="black [3213]" strokeweight=".5pt">
                                                             <v:stroke joinstyle="miter"/>
                                                             <v:path arrowok="t" o:connecttype="custom" o:connectlocs="19,138590;132093,7;261620,140970" o:connectangles="0,0,0"/>
                                                           </v:shape>
-                                                          <v:shape id="Arc 60" o:spid="_x0000_s1074" style="position:absolute;left:2641;top:25;width:2616;height:2819;visibility:visible;mso-wrap-style:square;v-text-anchor:middle" coordsize="261620,281940" o:gfxdata="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" path="m19,138590nsc1233,61135,60213,-753,132093,7v71741,758,129527,63647,129527,140963l130810,140970,19,138590xem19,138590nfc1233,61135,60213,-753,132093,7v71741,758,129527,63647,129527,140963e" filled="f" strokecolor="black [3213]" strokeweight=".5pt">
+                                                          <v:shape id="Arc 60" o:spid="_x0000_s1074" style="position:absolute;left:2641;top:25;width:2616;height:2819;visibility:visible;mso-wrap-style:square;v-text-anchor:middle" coordsize="261620,281940" o:gfxdata="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" path="m19,138590nsc1233,61135,60213,-753,132093,7v71741,758,129527,63647,129527,140963l130810,140970,19,138590xem19,138590nfc1233,61135,60213,-753,132093,7v71741,758,129527,63647,129527,140963e" filled="f" strokecolor="black [3213]" strokeweight=".5pt">
                                                             <v:stroke joinstyle="miter"/>
                                                             <v:path arrowok="t" o:connecttype="custom" o:connectlocs="19,138590;132093,7;261620,140970" o:connectangles="0,0,0"/>
                                                           </v:shape>
-                                                          <v:shape id="Arc 61" o:spid="_x0000_s1075" style="position:absolute;left:5257;width:2617;height:2819;visibility:visible;mso-wrap-style:square;v-text-anchor:middle" coordsize="261620,281940" o:gfxdata="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" path="m19,138590nsc1233,61135,60213,-753,132093,7v71741,758,129527,63647,129527,140963l130810,140970,19,138590xem19,138590nfc1233,61135,60213,-753,132093,7v71741,758,129527,63647,129527,140963e" filled="f" strokecolor="black [3213]" strokeweight=".5pt">
+                                                          <v:shape id="Arc 61" o:spid="_x0000_s1075" style="position:absolute;left:5257;width:2617;height:2819;visibility:visible;mso-wrap-style:square;v-text-anchor:middle" coordsize="261620,281940" o:gfxdata="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" path="m19,138590nsc1233,61135,60213,-753,132093,7v71741,758,129527,63647,129527,140963l130810,140970,19,138590xem19,138590nfc1233,61135,60213,-753,132093,7v71741,758,129527,63647,129527,140963e" filled="f" strokecolor="black [3213]" strokeweight=".5pt">
                                                             <v:stroke joinstyle="miter"/>
                                                             <v:path arrowok="t" o:connecttype="custom" o:connectlocs="19,138590;132093,7;261620,140970" o:connectangles="0,0,0"/>
                                                           </v:shape>
-                                                          <v:shape id="Arc 62" o:spid="_x0000_s1076" style="position:absolute;left:7899;top:25;width:2616;height:2819;visibility:visible;mso-wrap-style:square;v-text-anchor:middle" coordsize="261620,281940" o:gfxdata="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" path="m19,138590nsc1233,61135,60213,-753,132093,7v71741,758,129527,63647,129527,140963l130810,140970,19,138590xem19,138590nfc1233,61135,60213,-753,132093,7v71741,758,129527,63647,129527,140963e" filled="f" strokecolor="black [3213]" strokeweight=".5pt">
+                                                          <v:shape id="Arc 62" o:spid="_x0000_s1076" style="position:absolute;left:7899;top:25;width:2616;height:2819;visibility:visible;mso-wrap-style:square;v-text-anchor:middle" coordsize="261620,281940" o:gfxdata="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" path="m19,138590nsc1233,61135,60213,-753,132093,7v71741,758,129527,63647,129527,140963l130810,140970,19,138590xem19,138590nfc1233,61135,60213,-753,132093,7v71741,758,129527,63647,129527,140963e" filled="f" strokecolor="black [3213]" strokeweight=".5pt">
                                                             <v:stroke joinstyle="miter"/>
                                                             <v:path arrowok="t" o:connecttype="custom" o:connectlocs="19,138590;132093,7;261620,140970" o:connectangles="0,0,0"/>
                                                           </v:shape>
                                                         </v:group>
-                                                        <v:group id="Group 63" o:spid="_x0000_s1077" style="position:absolute;left:-109318;top:259178;width:299720;height:81084;rotation:90" coordsize="10515,2844" o:gfxdata="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">
-                                                          <v:shape id="Arc 64" o:spid="_x0000_s1078" style="position:absolute;width:2616;height:2819;visibility:visible;mso-wrap-style:square;v-text-anchor:middle" coordsize="261620,281940" o:gfxdata="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" path="m19,138590nsc1233,61135,60213,-753,132093,7v71741,758,129527,63647,129527,140963l130810,140970,19,138590xem19,138590nfc1233,61135,60213,-753,132093,7v71741,758,129527,63647,129527,140963e" filled="f" strokecolor="black [3213]" strokeweight=".5pt">
+                                                        <v:group id="Group 63" o:spid="_x0000_s1077" style="position:absolute;left:-109318;top:259178;width:299720;height:81084;rotation:90" coordsize="10515,2844" o:gfxdata="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">
+                                                          <v:shape id="Arc 64" o:spid="_x0000_s1078" style="position:absolute;width:2616;height:2819;visibility:visible;mso-wrap-style:square;v-text-anchor:middle" coordsize="261620,281940" o:gfxdata="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" path="m19,138590nsc1233,61135,60213,-753,132093,7v71741,758,129527,63647,129527,140963l130810,140970,19,138590xem19,138590nfc1233,61135,60213,-753,132093,7v71741,758,129527,63647,129527,140963e" filled="f" strokecolor="black [3213]" strokeweight=".5pt">
                                                             <v:stroke joinstyle="miter"/>
                                                             <v:path arrowok="t" o:connecttype="custom" o:connectlocs="19,138590;132093,7;261620,140970" o:connectangles="0,0,0"/>
                                                           </v:shape>
-                                                          <v:shape id="Arc 65" o:spid="_x0000_s1079" style="position:absolute;left:2641;top:25;width:2616;height:2819;visibility:visible;mso-wrap-style:square;v-text-anchor:middle" coordsize="261620,281940" o:gfxdata="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" path="m19,138590nsc1233,61135,60213,-753,132093,7v71741,758,129527,63647,129527,140963l130810,140970,19,138590xem19,138590nfc1233,61135,60213,-753,132093,7v71741,758,129527,63647,129527,140963e" filled="f" strokecolor="black [3213]" strokeweight=".5pt">
+                                                          <v:shape id="Arc 65" o:spid="_x0000_s1079" style="position:absolute;left:2641;top:25;width:2616;height:2819;visibility:visible;mso-wrap-style:square;v-text-anchor:middle" coordsize="261620,281940" o:gfxdata="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" path="m19,138590nsc1233,61135,60213,-753,132093,7v71741,758,129527,63647,129527,140963l130810,140970,19,138590xem19,138590nfc1233,61135,60213,-753,132093,7v71741,758,129527,63647,129527,140963e" filled="f" strokecolor="black [3213]" strokeweight=".5pt">
                                                             <v:stroke joinstyle="miter"/>
                                                             <v:path arrowok="t" o:connecttype="custom" o:connectlocs="19,138590;132093,7;261620,140970" o:connectangles="0,0,0"/>
                                                           </v:shape>
-                                                          <v:shape id="Arc 66" o:spid="_x0000_s1080" style="position:absolute;left:5257;width:2617;height:2819;visibility:visible;mso-wrap-style:square;v-text-anchor:middle" coordsize="261620,281940" o:gfxdata="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" path="m19,138590nsc1233,61135,60213,-753,132093,7v71741,758,129527,63647,129527,140963l130810,140970,19,138590xem19,138590nfc1233,61135,60213,-753,132093,7v71741,758,129527,63647,129527,140963e" filled="f" strokecolor="black [3213]" strokeweight=".5pt">
+                                                          <v:shape id="Arc 66" o:spid="_x0000_s1080" style="position:absolute;left:5257;width:2617;height:2819;visibility:visible;mso-wrap-style:square;v-text-anchor:middle" coordsize="261620,281940" o:gfxdata="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" path="m19,138590nsc1233,61135,60213,-753,132093,7v71741,758,129527,63647,129527,140963l130810,140970,19,138590xem19,138590nfc1233,61135,60213,-753,132093,7v71741,758,129527,63647,129527,140963e" filled="f" strokecolor="black [3213]" strokeweight=".5pt">
                                                             <v:stroke joinstyle="miter"/>
                                                             <v:path arrowok="t" o:connecttype="custom" o:connectlocs="19,138590;132093,7;261620,140970" o:connectangles="0,0,0"/>
                                                           </v:shape>
-                                                          <v:shape id="Arc 67" o:spid="_x0000_s1081" style="position:absolute;left:7899;top:25;width:2616;height:2819;visibility:visible;mso-wrap-style:square;v-text-anchor:middle" coordsize="261620,281940" o:gfxdata="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" path="m19,138590nsc1233,61135,60213,-753,132093,7v71741,758,129527,63647,129527,140963l130810,140970,19,138590xem19,138590nfc1233,61135,60213,-753,132093,7v71741,758,129527,63647,129527,140963e" filled="f" strokecolor="black [3213]" strokeweight=".5pt">
+                                                          <v:shape id="Arc 67" o:spid="_x0000_s1081" style="position:absolute;left:7899;top:25;width:2616;height:2819;visibility:visible;mso-wrap-style:square;v-text-anchor:middle" coordsize="261620,281940" o:gfxdata="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" path="m19,138590nsc1233,61135,60213,-753,132093,7v71741,758,129527,63647,129527,140963l130810,140970,19,138590xem19,138590nfc1233,61135,60213,-753,132093,7v71741,758,129527,63647,129527,140963e" filled="f" strokecolor="black [3213]" strokeweight=".5pt">
                                                             <v:stroke joinstyle="miter"/>
                                                             <v:path arrowok="t" o:connecttype="custom" o:connectlocs="19,138590;132093,7;261620,140970" o:connectangles="0,0,0"/>
                                                           </v:shape>
                                                         </v:group>
                                                       </v:group>
                                                     </v:group>
-                                                    <v:line id="Straight Connector 77" o:spid="_x0000_s1082" style="position:absolute;flip:x;visibility:visible;mso-wrap-style:square" from="0,406" to="1498,406" o:connectortype="straight" o:gfxdata="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" strokecolor="black [3213]" strokeweight=".5pt">
+                                                    <v:line id="Straight Connector 77" o:spid="_x0000_s1082" style="position:absolute;flip:x;visibility:visible;mso-wrap-style:square" from="0,406" to="1498,406" o:connectortype="straight" o:gfxdata="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" strokecolor="black [3213]" strokeweight=".5pt">
                                                       <v:stroke joinstyle="miter"/>
                                                     </v:line>
                                                   </v:group>
-                                                  <v:line id="Straight Connector 84" o:spid="_x0000_s1083" style="position:absolute;flip:x;visibility:visible;mso-wrap-style:square" from="0,6807" to="15138,6807" o:connectortype="straight" o:gfxdata="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" strokecolor="black [3213]" strokeweight=".5pt">
+                                                  <v:line id="Straight Connector 84" o:spid="_x0000_s1083" style="position:absolute;flip:x;visibility:visible;mso-wrap-style:square" from="0,6807" to="15138,6807" o:connectortype="straight" o:gfxdata="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" strokecolor="black [3213]" strokeweight=".5pt">
                                                     <v:stroke joinstyle="miter"/>
                                                   </v:line>
                                                 </v:group>
-                                                <v:line id="Straight Connector 96" o:spid="_x0000_s1084" style="position:absolute;flip:x;visibility:visible;mso-wrap-style:square" from="17119,508" to="19544,508" o:connectortype="straight" o:gfxdata="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" strokecolor="black [3213]" strokeweight=".5pt">
+                                                <v:line id="Straight Connector 96" o:spid="_x0000_s1084" style="position:absolute;flip:x;visibility:visible;mso-wrap-style:square" from="17119,508" to="19544,508" o:connectortype="straight" o:gfxdata="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" strokecolor="black [3213]" strokeweight=".5pt">
                                                   <v:stroke joinstyle="miter"/>
                                                 </v:line>
                                               </v:group>
-                                              <v:group id="Group 101" o:spid="_x0000_s1085" style="position:absolute;left:19532;width:16110;height:2349" coordsize="16109,2349" o:gfxdata="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">
-                                                <v:group id="Group 31" o:spid="_x0000_s1086" style="position:absolute;width:889;height:2349" coordsize="63500,167640" o:gfxdata="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">
-                                                  <v:line id="Straight Connector 28" o:spid="_x0000_s1087" style="position:absolute;visibility:visible;mso-wrap-style:square" from="0,0" to="0,167640" o:connectortype="straight" o:gfxdata="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" strokecolor="black [3213]" strokeweight=".5pt">
+                                              <v:group id="Group 101" o:spid="_x0000_s1085" style="position:absolute;left:19532;width:16110;height:2349" coordsize="16109,2349" o:gfxdata="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">
+                                                <v:group id="Group 31" o:spid="_x0000_s1086" style="position:absolute;width:889;height:2349" coordsize="63500,167640" o:gfxdata="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">
+                                                  <v:line id="Straight Connector 28" o:spid="_x0000_s1087" style="position:absolute;visibility:visible;mso-wrap-style:square" from="0,0" to="0,167640" o:connectortype="straight" o:gfxdata="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" strokecolor="black [3213]" strokeweight=".5pt">
                                                     <v:stroke joinstyle="miter"/>
                                                   </v:line>
-                                                  <v:line id="Straight Connector 30" o:spid="_x0000_s1088" style="position:absolute;visibility:visible;mso-wrap-style:square" from="63500,0" to="63500,167640" o:connectortype="straight" o:gfxdata="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" strokecolor="black [3213]" strokeweight=".5pt">
+                                                  <v:line id="Straight Connector 30" o:spid="_x0000_s1088" style="position:absolute;visibility:visible;mso-wrap-style:square" from="63500,0" to="63500,167640" o:connectortype="straight" o:gfxdata="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" strokecolor="black [3213]" strokeweight=".5pt">
                                                     <v:stroke joinstyle="miter"/>
                                                   </v:line>
                                                 </v:group>
-                                                <v:shape id="Process 71" o:spid="_x0000_s1089" type="#_x0000_t109" style="position:absolute;left:9829;top:660;width:3880;height:928;visibility:visible;mso-wrap-style:square;v-text-anchor:middle" o:gfxdata="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" filled="f" strokecolor="black [3213]" strokeweight=".5pt"/>
-                                                <v:group id="Group 76" o:spid="_x0000_s1090" style="position:absolute;left:3276;top:635;width:4219;height:1123" coordsize="300594,80360" o:gfxdata="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">
-                                                  <v:shape id="Arc 72" o:spid="_x0000_s1091" style="position:absolute;width:74295;height:80010;visibility:visible;mso-wrap-style:square;v-text-anchor:middle" coordsize="74295,80010" o:gfxdata="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" path="m5,39329nsc350,17349,17099,-214,37512,2,57885,217,74296,18064,74296,40005r-37148,l5,39329xem5,39329nfc350,17349,17099,-214,37512,2,57885,217,74296,18064,74296,40005e" filled="f" strokecolor="black [3213]" strokeweight=".5pt">
+                                                <v:shape id="Process 71" o:spid="_x0000_s1089" type="#_x0000_t109" style="position:absolute;left:9829;top:660;width:3880;height:928;visibility:visible;mso-wrap-style:square;v-text-anchor:middle" o:gfxdata="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" filled="f" strokecolor="black [3213]" strokeweight=".5pt"/>
+                                                <v:group id="Group 76" o:spid="_x0000_s1090" style="position:absolute;left:3276;top:635;width:4219;height:1123" coordsize="300594,80360" o:gfxdata="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">
+                                                  <v:shape id="Arc 72" o:spid="_x0000_s1091" style="position:absolute;width:74295;height:80010;visibility:visible;mso-wrap-style:square;v-text-anchor:middle" coordsize="74295,80010" o:gfxdata="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" path="m5,39329nsc350,17349,17099,-214,37512,2,57885,217,74296,18064,74296,40005r-37148,l5,39329xem5,39329nfc350,17349,17099,-214,37512,2,57885,217,74296,18064,74296,40005e" filled="f" strokecolor="black [3213]" strokeweight=".5pt">
                                                     <v:stroke joinstyle="miter"/>
                                                     <v:path arrowok="t" o:connecttype="custom" o:connectlocs="5,39329;37512,2;74296,40005" o:connectangles="0,0,0"/>
                                                   </v:shape>
-                                                  <v:shape id="Arc 73" o:spid="_x0000_s1092" style="position:absolute;left:76200;width:74295;height:80010;visibility:visible;mso-wrap-style:square;v-text-anchor:middle" coordsize="74295,80010" o:gfxdata="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" path="m5,39329nsc350,17349,17099,-214,37512,2,57885,217,74296,18064,74296,40005r-37148,l5,39329xem5,39329nfc350,17349,17099,-214,37512,2,57885,217,74296,18064,74296,40005e" filled="f" strokecolor="black [3213]" strokeweight=".5pt">
+                                                  <v:shape id="Arc 73" o:spid="_x0000_s1092" style="position:absolute;left:76200;width:74295;height:80010;visibility:visible;mso-wrap-style:square;v-text-anchor:middle" coordsize="74295,80010" o:gfxdata="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" path="m5,39329nsc350,17349,17099,-214,37512,2,57885,217,74296,18064,74296,40005r-37148,l5,39329xem5,39329nfc350,17349,17099,-214,37512,2,57885,217,74296,18064,74296,40005e" filled="f" strokecolor="black [3213]" strokeweight=".5pt">
                                                     <v:stroke joinstyle="miter"/>
                                                     <v:path arrowok="t" o:connecttype="custom" o:connectlocs="5,39329;37512,2;74296,40005" o:connectangles="0,0,0"/>
                                                   </v:shape>
-                                                  <v:shape id="Arc 74" o:spid="_x0000_s1093" style="position:absolute;left:149860;width:74295;height:80010;visibility:visible;mso-wrap-style:square;v-text-anchor:middle" coordsize="74295,80010" o:gfxdata="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" path="m5,39329nsc350,17349,17099,-214,37512,2,57885,217,74296,18064,74296,40005r-37148,l5,39329xem5,39329nfc350,17349,17099,-214,37512,2,57885,217,74296,18064,74296,40005e" filled="f" strokecolor="black [3213]" strokeweight=".5pt">
+                                                  <v:shape id="Arc 74" o:spid="_x0000_s1093" style="position:absolute;left:149860;width:74295;height:80010;visibility:visible;mso-wrap-style:square;v-text-anchor:middle" coordsize="74295,80010" o:gfxdata="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" path="m5,39329nsc350,17349,17099,-214,37512,2,57885,217,74296,18064,74296,40005r-37148,l5,39329xem5,39329nfc350,17349,17099,-214,37512,2,57885,217,74296,18064,74296,40005e" filled="f" strokecolor="black [3213]" strokeweight=".5pt">
                                                     <v:stroke joinstyle="miter"/>
                                                     <v:path arrowok="t" o:connecttype="custom" o:connectlocs="5,39329;37512,2;74296,40005" o:connectangles="0,0,0"/>
                                                   </v:shape>
-                                                  <v:shape id="Arc 75" o:spid="_x0000_s1094" style="position:absolute;left:226060;width:74534;height:80360;visibility:visible;mso-wrap-style:square;v-text-anchor:middle" coordsize="74534,80360" o:gfxdata="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" path="m5,39502nsc351,17425,17154,-215,37632,2,58070,218,74533,18143,74533,40180r-37266,l5,39502xem5,39502nfc351,17425,17154,-215,37632,2,58070,218,74533,18143,74533,40180e" filled="f" strokecolor="black [3213]" strokeweight=".5pt">
+                                                  <v:shape id="Arc 75" o:spid="_x0000_s1094" style="position:absolute;left:226060;width:74534;height:80360;visibility:visible;mso-wrap-style:square;v-text-anchor:middle" coordsize="74534,80360" o:gfxdata="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" path="m5,39502nsc351,17425,17154,-215,37632,2,58070,218,74533,18143,74533,40180r-37266,l5,39502xem5,39502nfc351,17425,17154,-215,37632,2,58070,218,74533,18143,74533,40180e" filled="f" strokecolor="black [3213]" strokeweight=".5pt">
                                                     <v:stroke joinstyle="miter"/>
                                                     <v:path arrowok="t" o:connecttype="custom" o:connectlocs="5,39502;37632,2;74533,40180" o:connectangles="0,0,0"/>
                                                   </v:shape>
                                                 </v:group>
-                                                <v:line id="Straight Connector 98" o:spid="_x0000_s1095" style="position:absolute;flip:x;visibility:visible;mso-wrap-style:square" from="889,1143" to="3308,1143" o:connectortype="straight" o:gfxdata="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" strokecolor="black [3213]" strokeweight=".5pt">
+                                                <v:line id="Straight Connector 98" o:spid="_x0000_s1095" style="position:absolute;flip:x;visibility:visible;mso-wrap-style:square" from="889,1143" to="3308,1143" o:connectortype="straight" o:gfxdata="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" strokecolor="black [3213]" strokeweight=".5pt">
                                                   <v:stroke joinstyle="miter"/>
                                                 </v:line>
-                                                <v:line id="Straight Connector 99" o:spid="_x0000_s1096" style="position:absolute;flip:x;visibility:visible;mso-wrap-style:square" from="7442,1143" to="9861,1143" o:connectortype="straight" o:gfxdata="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" strokecolor="black [3213]" strokeweight=".5pt">
+                                                <v:line id="Straight Connector 99" o:spid="_x0000_s1096" style="position:absolute;flip:x;visibility:visible;mso-wrap-style:square" from="7442,1143" to="9861,1143" o:connectortype="straight" o:gfxdata="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" strokecolor="black [3213]" strokeweight=".5pt">
                                                   <v:stroke joinstyle="miter"/>
                                                 </v:line>
-                                                <v:line id="Straight Connector 100" o:spid="_x0000_s1097" style="position:absolute;flip:x;visibility:visible;mso-wrap-style:square" from="13690,1143" to="16109,1143" o:connectortype="straight" o:gfxdata="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" strokecolor="black [3213]" strokeweight=".5pt">
+                                                <v:line id="Straight Connector 100" o:spid="_x0000_s1097" style="position:absolute;flip:x;visibility:visible;mso-wrap-style:square" from="13690,1143" to="16109,1143" o:connectortype="straight" o:gfxdata="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" strokecolor="black [3213]" strokeweight=".5pt">
                                                   <v:stroke joinstyle="miter"/>
                                                 </v:line>
                                               </v:group>
                                             </v:group>
-                                            <v:line id="Straight Connector 104" o:spid="_x0000_s1098" style="position:absolute;visibility:visible;mso-wrap-style:square" from="17145,7442" to="35610,7442" o:connectortype="straight" o:gfxdata="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" strokecolor="black [3213]" strokeweight=".5pt">
+                                            <v:line id="Straight Connector 104" o:spid="_x0000_s1098" style="position:absolute;visibility:visible;mso-wrap-style:square" from="17145,7442" to="35610,7442" o:connectortype="straight" o:gfxdata="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" strokecolor="black [3213]" strokeweight=".5pt">
                                               <v:stroke joinstyle="miter"/>
                                             </v:line>
                                           </v:group>
-                                          <v:line id="Straight Connector 106" o:spid="_x0000_s1099" style="position:absolute;visibility:visible;mso-wrap-style:square" from="35610,1143" to="35610,7467" o:connectortype="straight" o:gfxdata="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" strokecolor="black [3213]" strokeweight=".5pt">
+                                          <v:line id="Straight Connector 106" o:spid="_x0000_s1099" style="position:absolute;visibility:visible;mso-wrap-style:square" from="35610,1143" to="35610,7467" o:connectortype="straight" o:gfxdata="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" strokecolor="black [3213]" strokeweight=".5pt">
                                             <v:stroke joinstyle="miter"/>
                                           </v:line>
                                         </v:group>
-                                        <v:oval id="Oval 108" o:spid="_x0000_s1100" style="position:absolute;top:889;width:635;height:635;visibility:visible;mso-wrap-style:square;v-text-anchor:middle" o:gfxdata="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" filled="f" strokecolor="black [3213]" strokeweight=".5pt">
+                                        <v:oval id="Oval 108" o:spid="_x0000_s1100" style="position:absolute;top:889;width:635;height:635;visibility:visible;mso-wrap-style:square;v-text-anchor:middle" o:gfxdata="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" filled="f" strokecolor="black [3213]" strokeweight=".5pt">
                                           <v:stroke joinstyle="miter"/>
                                         </v:oval>
                                       </v:group>
-                                      <v:oval id="Oval 110" o:spid="_x0000_s1101" style="position:absolute;left:25;top:7112;width:635;height:635;visibility:visible;mso-wrap-style:square;v-text-anchor:middle" o:gfxdata="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" filled="f" strokecolor="black [3213]" strokeweight=".5pt">
+                                      <v:oval id="Oval 110" o:spid="_x0000_s1101" style="position:absolute;left:25;top:7112;width:635;height:635;visibility:visible;mso-wrap-style:square;v-text-anchor:middle" o:gfxdata="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" filled="f" strokecolor="black [3213]" strokeweight=".5pt">
                                         <v:stroke joinstyle="miter"/>
                                       </v:oval>
                                     </v:group>
-                                    <v:line id="Straight Connector 56" o:spid="_x0000_s1102" style="position:absolute;flip:y;visibility:visible;mso-wrap-style:square" from="1788,1816" to="1788,6851" o:connectortype="straight" o:gfxdata="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" strokecolor="black [3200]" strokeweight=".5pt">
+                                    <v:line id="Straight Connector 56" o:spid="_x0000_s1102" style="position:absolute;flip:y;visibility:visible;mso-wrap-style:square" from="1788,1816" to="1788,6851" o:connectortype="straight" o:gfxdata="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" strokecolor="black [3200]" strokeweight=".5pt">
                                       <v:stroke startarrowwidth="narrow" startarrowlength="short" endarrow="block" endarrowwidth="narrow" endarrowlength="short" joinstyle="miter"/>
                                     </v:line>
-                                    <v:shape id="Text Box 11" o:spid="_x0000_s1103" type="#_x0000_t202" style="position:absolute;left:807;top:3184;width:5375;height:3275;visibility:visible;mso-wrap-style:square;v-text-anchor:top" o:gfxdata="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" filled="f" stroked="f" strokeweight=".5pt">
+                                    <v:shape id="Text Box 11" o:spid="_x0000_s1103" type="#_x0000_t202" style="position:absolute;left:807;top:3184;width:5375;height:3275;visibility:visible;mso-wrap-style:square;v-text-anchor:top" o:gfxdata="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" filled="f" stroked="f" strokeweight=".5pt">
                                       <v:textbox>
                                         <w:txbxContent>
                                           <w:p>
@@ -7040,14 +7029,14 @@
                                       </v:textbox>
                                     </v:shape>
                                   </v:group>
-                                  <v:line id="Straight Connector 69" o:spid="_x0000_s1104" style="position:absolute;visibility:visible;mso-wrap-style:square" from="18010,508" to="18010,8216" o:connectortype="straight" o:gfxdata="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" strokecolor="black [3200]" strokeweight=".5pt">
+                                  <v:line id="Straight Connector 69" o:spid="_x0000_s1104" style="position:absolute;visibility:visible;mso-wrap-style:square" from="18010,508" to="18010,8216" o:connectortype="straight" o:gfxdata="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" strokecolor="black [3200]" strokeweight=".5pt">
                                     <v:stroke joinstyle="miter"/>
                                   </v:line>
-                                  <v:line id="Straight Connector 79" o:spid="_x0000_s1105" style="position:absolute;visibility:visible;mso-wrap-style:square" from="18540,508" to="18540,8216" o:connectortype="straight" o:gfxdata="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" strokecolor="black [3200]" strokeweight=".5pt">
+                                  <v:line id="Straight Connector 79" o:spid="_x0000_s1105" style="position:absolute;visibility:visible;mso-wrap-style:square" from="18540,508" to="18540,8216" o:connectortype="straight" o:gfxdata="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" strokecolor="black [3200]" strokeweight=".5pt">
                                     <v:stroke joinstyle="miter"/>
                                   </v:line>
                                 </v:group>
-                                <v:shape id="Text Box 82" o:spid="_x0000_s1106" type="#_x0000_t202" style="position:absolute;left:4444;top:-123;width:3625;height:3166;visibility:visible;mso-wrap-style:square;v-text-anchor:top" o:gfxdata="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" filled="f" stroked="f" strokeweight=".5pt">
+                                <v:shape id="Text Box 82" o:spid="_x0000_s1106" type="#_x0000_t202" style="position:absolute;left:4444;top:-123;width:3625;height:3166;visibility:visible;mso-wrap-style:square;v-text-anchor:top" o:gfxdata="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" filled="f" stroked="f" strokeweight=".5pt">
                                   <v:textbox>
                                     <w:txbxContent>
                                       <w:p>
@@ -7106,10 +7095,10 @@
                                 <v:path arrowok="t" fillok="f" o:connecttype="none"/>
                                 <o:lock v:ext="edit" shapetype="t"/>
                               </v:shapetype>
-                              <v:shape id="Straight Arrow Connector 92" o:spid="_x0000_s1107" type="#_x0000_t32" style="position:absolute;left:8864;top:2286;width:1080;height:0;visibility:visible;mso-wrap-style:square" o:connectortype="straight" o:gfxdata="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" strokecolor="black [3213]" strokeweight=".5pt">
+                              <v:shape id="Straight Arrow Connector 92" o:spid="_x0000_s1107" type="#_x0000_t32" style="position:absolute;left:8864;top:2286;width:1080;height:0;visibility:visible;mso-wrap-style:square" o:connectortype="straight" o:gfxdata="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" strokecolor="black [3213]" strokeweight=".5pt">
                                 <v:stroke endarrow="block" endarrowwidth="narrow" endarrowlength="short" joinstyle="miter"/>
                               </v:shape>
-                              <v:shape id="Text Box 93" o:spid="_x0000_s1108" type="#_x0000_t202" style="position:absolute;left:7848;top:2286;width:3625;height:2209;visibility:visible;mso-wrap-style:square;v-text-anchor:top" o:gfxdata="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" filled="f" stroked="f" strokeweight=".5pt">
+                              <v:shape id="Text Box 93" o:spid="_x0000_s1108" type="#_x0000_t202" style="position:absolute;left:7848;top:2286;width:3625;height:2209;visibility:visible;mso-wrap-style:square;v-text-anchor:top" o:gfxdata="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" filled="f" stroked="f" strokeweight=".5pt">
                                 <v:textbox>
                                   <w:txbxContent>
                                     <w:p>
@@ -7139,17 +7128,17 @@
                                   </w:txbxContent>
                                 </v:textbox>
                               </v:shape>
-                              <v:line id="Straight Connector 94" o:spid="_x0000_s1109" style="position:absolute;flip:y;visibility:visible;mso-wrap-style:square" from="16586,2971" to="16586,8007" o:connectortype="straight" o:gfxdata="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" strokecolor="black [3200]" strokeweight=".5pt">
+                              <v:line id="Straight Connector 94" o:spid="_x0000_s1109" style="position:absolute;flip:y;visibility:visible;mso-wrap-style:square" from="16586,2971" to="16586,8007" o:connectortype="straight" o:gfxdata="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" strokecolor="black [3200]" strokeweight=".5pt">
                                 <v:stroke startarrowwidth="narrow" startarrowlength="short" endarrow="block" endarrowwidth="narrow" endarrowlength="short" joinstyle="miter"/>
                               </v:line>
-                              <v:line id="Straight Connector 95" o:spid="_x0000_s1110" style="position:absolute;flip:y;visibility:visible;mso-wrap-style:square" from="20040,2971" to="20040,8007" o:connectortype="straight" o:gfxdata="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" strokecolor="black [3200]" strokeweight=".5pt">
+                              <v:line id="Straight Connector 95" o:spid="_x0000_s1110" style="position:absolute;flip:y;visibility:visible;mso-wrap-style:square" from="20040,2971" to="20040,8007" o:connectortype="straight" o:gfxdata="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" strokecolor="black [3200]" strokeweight=".5pt">
                                 <v:stroke startarrowwidth="narrow" startarrowlength="short" endarrow="block" endarrowwidth="narrow" endarrowlength="short" joinstyle="miter"/>
                               </v:line>
                             </v:group>
-                            <v:shape id="Straight Arrow Connector 115" o:spid="_x0000_s1111" type="#_x0000_t32" style="position:absolute;left:29601;top:2264;width:1080;height:0;visibility:visible;mso-wrap-style:square" o:connectortype="straight" o:gfxdata="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" strokecolor="black [3213]" strokeweight=".5pt">
+                            <v:shape id="Straight Arrow Connector 115" o:spid="_x0000_s1111" type="#_x0000_t32" style="position:absolute;left:29601;top:2264;width:1080;height:0;visibility:visible;mso-wrap-style:square" o:connectortype="straight" o:gfxdata="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" strokecolor="black [3213]" strokeweight=".5pt">
                               <v:stroke endarrow="block" endarrowwidth="narrow" endarrowlength="short" joinstyle="miter"/>
                             </v:shape>
-                            <v:shape id="Text Box 116" o:spid="_x0000_s1112" type="#_x0000_t202" style="position:absolute;left:28568;top:2247;width:3620;height:2210;visibility:visible;mso-wrap-style:square;v-text-anchor:top" o:gfxdata="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" filled="f" stroked="f" strokeweight=".5pt">
+                            <v:shape id="Text Box 116" o:spid="_x0000_s1112" type="#_x0000_t202" style="position:absolute;left:28568;top:2247;width:3620;height:2210;visibility:visible;mso-wrap-style:square;v-text-anchor:top" o:gfxdata="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" filled="f" stroked="f" strokeweight=".5pt">
                               <v:textbox>
                                 <w:txbxContent>
                                   <w:p>
@@ -7182,7 +7171,7 @@
                           </v:group>
                         </v:group>
                       </v:group>
-                      <v:shape id="Text Box 126" o:spid="_x0000_s1113" type="#_x0000_t202" style="position:absolute;left:838;top:9448;width:32613;height:2896;visibility:visible;mso-wrap-style:square;v-text-anchor:top" o:gfxdata="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" filled="f" stroked="f" strokeweight=".5pt">
+                      <v:shape id="Text Box 126" o:spid="_x0000_s1113" type="#_x0000_t202" style="position:absolute;left:838;top:9448;width:32613;height:2896;visibility:visible;mso-wrap-style:square;v-text-anchor:top" o:gfxdata="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" filled="f" stroked="f" strokeweight=".5pt">
                         <v:textbox>
                           <w:txbxContent>
                             <w:p>
@@ -10416,17 +10405,17 @@
           </mc:Choice>
           <mc:Fallback>
             <w:pict>
-              <v:group w14:anchorId="3EF673AB" id="Group 129" o:spid="_x0000_s1114" style="position:absolute;margin-left:-3.6pt;margin-top:457.45pt;width:272.4pt;height:109.45pt;z-index:251800576;mso-width-relative:margin;mso-height-relative:margin" coordorigin="1809" coordsize="34594,13900" o:gfxdata="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">
-                <v:group id="Group 83" o:spid="_x0000_s1115" style="position:absolute;left:2590;width:32690;height:9353" coordsize="32694,9353" o:gfxdata="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">
-                  <v:shape id="Straight Arrow Connector 6" o:spid="_x0000_s1116" type="#_x0000_t32" style="position:absolute;left:27152;top:1397;width:2374;height:0;visibility:visible;mso-wrap-style:square" o:connectortype="straight" o:gfxdata="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" strokecolor="black [3213]" strokeweight=".5pt">
+              <v:group w14:anchorId="3EF673AB" id="Group 129" o:spid="_x0000_s1114" style="position:absolute;margin-left:-3.6pt;margin-top:457.45pt;width:272.4pt;height:109.45pt;z-index:251800576;mso-width-relative:margin;mso-height-relative:margin" coordorigin="1809" coordsize="34594,13900" o:gfxdata="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">
+                <v:group id="Group 83" o:spid="_x0000_s1115" style="position:absolute;left:2590;width:32690;height:9353" coordsize="32694,9353" o:gfxdata="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">
+                  <v:shape id="Straight Arrow Connector 6" o:spid="_x0000_s1116" type="#_x0000_t32" style="position:absolute;left:27152;top:1397;width:2374;height:0;visibility:visible;mso-wrap-style:square" o:connectortype="straight" o:gfxdata="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" strokecolor="black [3213]" strokeweight=".5pt">
                     <v:stroke endarrow="block" endarrowwidth="narrow" endarrowlength="short" joinstyle="miter"/>
                   </v:shape>
-                  <v:group id="Group 17" o:spid="_x0000_s1117" style="position:absolute;width:32694;height:9353" coordorigin=",50" coordsize="32694,9353" o:gfxdata="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">
-                    <v:group id="Group 14" o:spid="_x0000_s1118" style="position:absolute;top:50;width:32694;height:9354" coordorigin=",50" coordsize="32694,9353" o:gfxdata="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">
-                      <v:group id="Group 4" o:spid="_x0000_s1119" style="position:absolute;top:50;width:28883;height:9354" coordorigin=",50" coordsize="28883,9353" o:gfxdata="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">
-                        <v:group id="Group 43" o:spid="_x0000_s1120" style="position:absolute;top:50;width:28883;height:9354" coordorigin="-599,50" coordsize="28883,9353" o:gfxdata="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">
-                          <v:group id="Group 39" o:spid="_x0000_s1121" style="position:absolute;left:-599;top:50;width:27204;height:9354" coordorigin="-599,50" coordsize="27205,9353" o:gfxdata="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">
-                            <v:shape id="Text Box 13" o:spid="_x0000_s1122" type="#_x0000_t202" style="position:absolute;left:6731;top:6502;width:2800;height:2210;visibility:visible;mso-wrap-style:square;v-text-anchor:top" o:gfxdata="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" fillcolor="white [3201]" strokecolor="black [3213]" strokeweight=".5pt">
+                  <v:group id="Group 17" o:spid="_x0000_s1117" style="position:absolute;width:32694;height:9353" coordorigin=",50" coordsize="32694,9353" o:gfxdata="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">
+                    <v:group id="Group 14" o:spid="_x0000_s1118" style="position:absolute;top:50;width:32694;height:9354" coordorigin=",50" coordsize="32694,9353" o:gfxdata="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">
+                      <v:group id="Group 4" o:spid="_x0000_s1119" style="position:absolute;top:50;width:28883;height:9354" coordorigin=",50" coordsize="28883,9353" o:gfxdata="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">
+                        <v:group id="Group 43" o:spid="_x0000_s1120" style="position:absolute;top:50;width:28883;height:9354" coordorigin="-599,50" coordsize="28883,9353" o:gfxdata="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">
+                          <v:group id="Group 39" o:spid="_x0000_s1121" style="position:absolute;left:-599;top:50;width:27204;height:9354" coordorigin="-599,50" coordsize="27205,9353" o:gfxdata="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">
+                            <v:shape id="Text Box 13" o:spid="_x0000_s1122" type="#_x0000_t202" style="position:absolute;left:6731;top:6502;width:2800;height:2210;visibility:visible;mso-wrap-style:square;v-text-anchor:top" o:gfxdata="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" fillcolor="white [3201]" strokecolor="black [3213]" strokeweight=".5pt">
                               <v:textbox>
                                 <w:txbxContent>
                                   <w:p>
@@ -10456,8 +10445,8 @@
                                 </w:txbxContent>
                               </v:textbox>
                             </v:shape>
-                            <v:group id="Group 34" o:spid="_x0000_s1123" style="position:absolute;left:-599;top:50;width:27204;height:9354" coordorigin="-599,50" coordsize="27205,9353" o:gfxdata="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">
-                              <v:shape id="Text Box 9" o:spid="_x0000_s1124" type="#_x0000_t202" style="position:absolute;left:15748;top:6121;width:7931;height:3283;visibility:visible;mso-wrap-style:square;v-text-anchor:top" o:gfxdata="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" fillcolor="white [3201]" strokeweight=".5pt">
+                            <v:group id="Group 34" o:spid="_x0000_s1123" style="position:absolute;left:-599;top:50;width:27204;height:9354" coordorigin="-599,50" coordsize="27205,9353" o:gfxdata="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">
+                              <v:shape id="Text Box 9" o:spid="_x0000_s1124" type="#_x0000_t202" style="position:absolute;left:15748;top:6121;width:7931;height:3283;visibility:visible;mso-wrap-style:square;v-text-anchor:top" o:gfxdata="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" fillcolor="white [3201]" strokeweight=".5pt">
                                 <v:textbox>
                                   <w:txbxContent>
                                     <w:p>
@@ -10551,8 +10540,8 @@
                                   </w:txbxContent>
                                 </v:textbox>
                               </v:shape>
-                              <v:group id="Group 26" o:spid="_x0000_s1125" style="position:absolute;left:-599;top:50;width:19045;height:3683" coordorigin="-599,-50" coordsize="19045,3683" o:gfxdata="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">
-                                <v:shape id="Text Box 12" o:spid="_x0000_s1126" type="#_x0000_t202" style="position:absolute;left:8931;top:-50;width:3626;height:2209;visibility:visible;mso-wrap-style:square;v-text-anchor:top" o:gfxdata="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" fillcolor="white [3201]" stroked="f" strokeweight=".5pt">
+                              <v:group id="Group 26" o:spid="_x0000_s1125" style="position:absolute;left:-599;top:50;width:19045;height:3683" coordorigin="-599,-50" coordsize="19045,3683" o:gfxdata="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">
+                                <v:shape id="Text Box 12" o:spid="_x0000_s1126" type="#_x0000_t202" style="position:absolute;left:8931;top:-50;width:3626;height:2209;visibility:visible;mso-wrap-style:square;v-text-anchor:top" o:gfxdata="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" fillcolor="white [3201]" stroked="f" strokeweight=".5pt">
                                   <v:textbox>
                                     <w:txbxContent>
                                       <w:p>
@@ -10628,8 +10617,8 @@
                                     </w:txbxContent>
                                   </v:textbox>
                                 </v:shape>
-                                <v:group id="Group 23" o:spid="_x0000_s1127" style="position:absolute;left:-599;top:203;width:19045;height:3429" coordorigin="-599" coordsize="19051,3429" o:gfxdata="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">
-                                  <v:shape id="Text Box 7" o:spid="_x0000_s1128" type="#_x0000_t202" style="position:absolute;left:-599;top:508;width:7837;height:2209;visibility:visible;mso-wrap-style:square;v-text-anchor:top" o:gfxdata="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" filled="f" stroked="f" strokeweight=".5pt">
+                                <v:group id="Group 23" o:spid="_x0000_s1127" style="position:absolute;left:-599;top:203;width:19045;height:3429" coordorigin="-599" coordsize="19051,3429" o:gfxdata="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">
+                                  <v:shape id="Text Box 7" o:spid="_x0000_s1128" type="#_x0000_t202" style="position:absolute;left:-599;top:508;width:7837;height:2209;visibility:visible;mso-wrap-style:square;v-text-anchor:top" o:gfxdata="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" filled="f" stroked="f" strokeweight=".5pt">
                                     <v:textbox>
                                       <w:txbxContent>
                                         <w:p>
@@ -10713,7 +10702,7 @@
                                       </w:txbxContent>
                                     </v:textbox>
                                   </v:shape>
-                                  <v:shape id="Text Box 8" o:spid="_x0000_s1129" type="#_x0000_t202" style="position:absolute;left:13709;width:4742;height:3429;visibility:visible;mso-wrap-style:square;v-text-anchor:top" o:gfxdata="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" fillcolor="white [3201]" strokeweight=".5pt">
+                                  <v:shape id="Text Box 8" o:spid="_x0000_s1129" type="#_x0000_t202" style="position:absolute;left:13709;width:4742;height:3429;visibility:visible;mso-wrap-style:square;v-text-anchor:top" o:gfxdata="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" fillcolor="white [3201]" strokeweight=".5pt">
                                     <v:textbox>
                                       <w:txbxContent>
                                         <w:p>
@@ -10767,15 +10756,15 @@
                                       </w:txbxContent>
                                     </v:textbox>
                                   </v:shape>
-                                  <v:oval id="Oval 19" o:spid="_x0000_s1130" style="position:absolute;left:7594;top:1143;width:1143;height:1143;visibility:visible;mso-wrap-style:square;v-text-anchor:middle" o:gfxdata="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" filled="f" strokecolor="black [3213]" strokeweight=".5pt">
+                                  <v:oval id="Oval 19" o:spid="_x0000_s1130" style="position:absolute;left:7594;top:1143;width:1143;height:1143;visibility:visible;mso-wrap-style:square;v-text-anchor:middle" o:gfxdata="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" filled="f" strokecolor="black [3213]" strokeweight=".5pt">
                                     <v:stroke joinstyle="miter"/>
                                   </v:oval>
                                 </v:group>
-                                <v:line id="Straight Connector 25" o:spid="_x0000_s1131" style="position:absolute;flip:x;visibility:visible;mso-wrap-style:square" from="6350,1905" to="7594,1905" o:connectortype="straight" o:gfxdata="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" strokecolor="black [3200]" strokeweight=".5pt">
+                                <v:line id="Straight Connector 25" o:spid="_x0000_s1131" style="position:absolute;flip:x;visibility:visible;mso-wrap-style:square" from="6350,1905" to="7594,1905" o:connectortype="straight" o:gfxdata="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" strokecolor="black [3200]" strokeweight=".5pt">
                                   <v:stroke startarrow="block" startarrowwidth="narrow" startarrowlength="short" endarrowwidth="narrow" endarrowlength="short" joinstyle="miter"/>
                                 </v:line>
                               </v:group>
-                              <v:shape id="Text Box 27" o:spid="_x0000_s1132" type="#_x0000_t202" style="position:absolute;left:23799;top:812;width:2806;height:2210;visibility:visible;mso-wrap-style:square;v-text-anchor:top" o:gfxdata="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" fillcolor="white [3201]" strokecolor="black [3213]" strokeweight=".5pt">
+                              <v:shape id="Text Box 27" o:spid="_x0000_s1132" type="#_x0000_t202" style="position:absolute;left:23799;top:812;width:2806;height:2210;visibility:visible;mso-wrap-style:square;v-text-anchor:top" o:gfxdata="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" fillcolor="white [3201]" strokecolor="black [3213]" strokeweight=".5pt">
                                 <v:textbox>
                                   <w:txbxContent>
                                     <w:p>
@@ -10805,7 +10794,7 @@
                                   </w:txbxContent>
                                 </v:textbox>
                               </v:shape>
-                              <v:shape id="Text Box 29" o:spid="_x0000_s1133" type="#_x0000_t202" style="position:absolute;left:19140;top:50;width:3626;height:2210;visibility:visible;mso-wrap-style:square;v-text-anchor:top" o:gfxdata="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" filled="f" stroked="f" strokeweight=".5pt">
+                              <v:shape id="Text Box 29" o:spid="_x0000_s1133" type="#_x0000_t202" style="position:absolute;left:19140;top:50;width:3626;height:2210;visibility:visible;mso-wrap-style:square;v-text-anchor:top" o:gfxdata="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" filled="f" stroked="f" strokeweight=".5pt">
                                 <v:textbox>
                                   <w:txbxContent>
                                     <w:p>
@@ -10857,21 +10846,21 @@
                                   </w:txbxContent>
                                 </v:textbox>
                               </v:shape>
-                              <v:line id="Straight Connector 32" o:spid="_x0000_s1134" style="position:absolute;visibility:visible;mso-wrap-style:square" from="23647,7696" to="25159,7696" o:connectortype="straight" o:gfxdata="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" strokecolor="black [3200]" strokeweight=".5pt">
+                              <v:line id="Straight Connector 32" o:spid="_x0000_s1134" style="position:absolute;visibility:visible;mso-wrap-style:square" from="23647,7696" to="25159,7696" o:connectortype="straight" o:gfxdata="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" strokecolor="black [3200]" strokeweight=".5pt">
                                 <v:stroke joinstyle="miter"/>
                               </v:line>
-                              <v:line id="Straight Connector 33" o:spid="_x0000_s1135" style="position:absolute;flip:y;visibility:visible;mso-wrap-style:square" from="25120,3022" to="25120,7696" o:connectortype="straight" o:gfxdata="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" strokecolor="black [3200]" strokeweight=".5pt">
+                              <v:line id="Straight Connector 33" o:spid="_x0000_s1135" style="position:absolute;flip:y;visibility:visible;mso-wrap-style:square" from="25120,3022" to="25120,7696" o:connectortype="straight" o:gfxdata="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" strokecolor="black [3200]" strokeweight=".5pt">
                                 <v:stroke joinstyle="miter"/>
                               </v:line>
                             </v:group>
-                            <v:line id="Straight Connector 35" o:spid="_x0000_s1136" style="position:absolute;flip:x;visibility:visible;mso-wrap-style:square" from="9550,7696" to="15742,7696" o:connectortype="straight" o:gfxdata="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" strokecolor="black [3200]" strokeweight=".5pt">
+                            <v:line id="Straight Connector 35" o:spid="_x0000_s1136" style="position:absolute;flip:x;visibility:visible;mso-wrap-style:square" from="9550,7696" to="15742,7696" o:connectortype="straight" o:gfxdata="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" strokecolor="black [3200]" strokeweight=".5pt">
                               <v:stroke joinstyle="miter"/>
                             </v:line>
-                            <v:line id="Straight Connector 38" o:spid="_x0000_s1137" style="position:absolute;flip:y;visibility:visible;mso-wrap-style:square" from="8128,2616" to="8128,6527" o:connectortype="straight" o:gfxdata="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" strokecolor="black [3200]" strokeweight=".5pt">
+                            <v:line id="Straight Connector 38" o:spid="_x0000_s1137" style="position:absolute;flip:y;visibility:visible;mso-wrap-style:square" from="8128,2616" to="8128,6527" o:connectortype="straight" o:gfxdata="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" strokecolor="black [3200]" strokeweight=".5pt">
                               <v:stroke endarrow="block" endarrowwidth="narrow" endarrowlength="short" joinstyle="miter"/>
                             </v:line>
                           </v:group>
-                          <v:shape id="Text Box 40" o:spid="_x0000_s1138" type="#_x0000_t202" style="position:absolute;left:4721;top:3597;width:3625;height:2210;visibility:visible;mso-wrap-style:square;v-text-anchor:top" o:gfxdata="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" filled="f" stroked="f" strokeweight=".5pt">
+                          <v:shape id="Text Box 40" o:spid="_x0000_s1138" type="#_x0000_t202" style="position:absolute;left:4721;top:3597;width:3625;height:2210;visibility:visible;mso-wrap-style:square;v-text-anchor:top" o:gfxdata="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" filled="f" stroked="f" strokeweight=".5pt">
                             <v:textbox>
                               <w:txbxContent>
                                 <w:p>
@@ -10923,7 +10912,7 @@
                               </w:txbxContent>
                             </v:textbox>
                           </v:shape>
-                          <v:shape id="Text Box 41" o:spid="_x0000_s1139" type="#_x0000_t202" style="position:absolute;left:10867;top:5696;width:3625;height:2210;visibility:visible;mso-wrap-style:square;v-text-anchor:top" o:gfxdata="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" filled="f" stroked="f" strokeweight=".5pt">
+                          <v:shape id="Text Box 41" o:spid="_x0000_s1139" type="#_x0000_t202" style="position:absolute;left:10867;top:5696;width:3625;height:2210;visibility:visible;mso-wrap-style:square;v-text-anchor:top" o:gfxdata="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" filled="f" stroked="f" strokeweight=".5pt">
                             <v:textbox>
                               <w:txbxContent>
                                 <w:p>
@@ -10975,7 +10964,7 @@
                               </w:txbxContent>
                             </v:textbox>
                           </v:shape>
-                          <v:shape id="Text Box 42" o:spid="_x0000_s1140" type="#_x0000_t202" style="position:absolute;left:24658;top:3897;width:3625;height:2210;visibility:visible;mso-wrap-style:square;v-text-anchor:top" o:gfxdata="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" filled="f" stroked="f" strokeweight=".5pt">
+                          <v:shape id="Text Box 42" o:spid="_x0000_s1140" type="#_x0000_t202" style="position:absolute;left:24658;top:3897;width:3625;height:2210;visibility:visible;mso-wrap-style:square;v-text-anchor:top" o:gfxdata="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" filled="f" stroked="f" strokeweight=".5pt">
                             <v:textbox>
                               <w:txbxContent>
                                 <w:p>
@@ -11028,7 +11017,7 @@
                             </v:textbox>
                           </v:shape>
                         </v:group>
-                        <v:shape id="Text Box 2" o:spid="_x0000_s1141" type="#_x0000_t202" style="position:absolute;left:6959;top:53;width:2832;height:2266;visibility:visible;mso-wrap-style:square;v-text-anchor:top" o:gfxdata="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" filled="f" stroked="f" strokeweight=".5pt">
+                        <v:shape id="Text Box 2" o:spid="_x0000_s1141" type="#_x0000_t202" style="position:absolute;left:6959;top:53;width:2832;height:2266;visibility:visible;mso-wrap-style:square;v-text-anchor:top" o:gfxdata="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" filled="f" stroked="f" strokeweight=".5pt">
                           <v:textbox>
                             <w:txbxContent>
                               <w:p>
@@ -11053,7 +11042,7 @@
                             </w:txbxContent>
                           </v:textbox>
                         </v:shape>
-                        <v:shape id="Text Box 3" o:spid="_x0000_s1142" type="#_x0000_t202" style="position:absolute;left:8523;top:1591;width:2401;height:2266;visibility:visible;mso-wrap-style:square;v-text-anchor:top" o:gfxdata="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" filled="f" stroked="f" strokeweight=".5pt">
+                        <v:shape id="Text Box 3" o:spid="_x0000_s1142" type="#_x0000_t202" style="position:absolute;left:8523;top:1591;width:2401;height:2266;visibility:visible;mso-wrap-style:square;v-text-anchor:top" o:gfxdata="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" filled="f" stroked="f" strokeweight=".5pt">
                           <v:textbox>
                             <w:txbxContent>
                               <w:p>
@@ -11079,7 +11068,7 @@
                           </v:textbox>
                         </v:shape>
                       </v:group>
-                      <v:shape id="Text Box 10" o:spid="_x0000_s1143" type="#_x0000_t202" style="position:absolute;left:29069;top:298;width:3625;height:2210;visibility:visible;mso-wrap-style:square;v-text-anchor:top" o:gfxdata="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" filled="f" stroked="f" strokeweight=".5pt">
+                      <v:shape id="Text Box 10" o:spid="_x0000_s1143" type="#_x0000_t202" style="position:absolute;left:29069;top:298;width:3625;height:2210;visibility:visible;mso-wrap-style:square;v-text-anchor:top" o:gfxdata="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" filled="f" stroked="f" strokeweight=".5pt">
                         <v:textbox>
                           <w:txbxContent>
                             <w:p>
@@ -11132,15 +11121,15 @@
                         </v:textbox>
                       </v:shape>
                     </v:group>
-                    <v:line id="Straight Connector 15" o:spid="_x0000_s1144" style="position:absolute;visibility:visible;mso-wrap-style:square" from="9305,2023" to="14268,2023" o:connectortype="straight" o:gfxdata="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" strokecolor="black [3200]" strokeweight=".5pt">
+                    <v:line id="Straight Connector 15" o:spid="_x0000_s1144" style="position:absolute;visibility:visible;mso-wrap-style:square" from="9305,2023" to="14268,2023" o:connectortype="straight" o:gfxdata="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" strokecolor="black [3200]" strokeweight=".5pt">
                       <v:stroke joinstyle="miter"/>
                     </v:line>
-                    <v:line id="Straight Connector 16" o:spid="_x0000_s1145" style="position:absolute;visibility:visible;mso-wrap-style:square" from="19016,2023" to="24357,2023" o:connectortype="straight" o:gfxdata="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" strokecolor="black [3200]" strokeweight=".5pt">
+                    <v:line id="Straight Connector 16" o:spid="_x0000_s1145" style="position:absolute;visibility:visible;mso-wrap-style:square" from="19016,2023" to="24357,2023" o:connectortype="straight" o:gfxdata="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" strokecolor="black [3200]" strokeweight=".5pt">
                       <v:stroke joinstyle="miter"/>
                     </v:line>
                   </v:group>
                 </v:group>
-                <v:shape id="Text Box 128" o:spid="_x0000_s1146" type="#_x0000_t202" style="position:absolute;left:1809;top:9982;width:34595;height:3918;visibility:visible;mso-wrap-style:square;v-text-anchor:top" o:gfxdata="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" filled="f" stroked="f" strokeweight=".5pt">
+                <v:shape id="Text Box 128" o:spid="_x0000_s1146" type="#_x0000_t202" style="position:absolute;left:1809;top:9982;width:34595;height:3918;visibility:visible;mso-wrap-style:square;v-text-anchor:top" o:gfxdata="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" filled="f" stroked="f" strokeweight=".5pt">
                   <v:textbox>
                     <w:txbxContent>
                       <w:p>
@@ -13690,25 +13679,7 @@
           <w:sz w:val="20"/>
           <w:szCs w:val="20"/>
         </w:rPr>
-        <w:t xml:space="preserve">F. X. Y. Gao and W. M. </w:t>
-      </w:r>
-      <w:proofErr w:type="spellStart"/>
-      <w:r>
-        <w:rPr>
-          <w:rFonts w:ascii="Garamond" w:hAnsi="Garamond"/>
-          <w:sz w:val="20"/>
-          <w:szCs w:val="20"/>
-        </w:rPr>
-        <w:t>Snelgrove</w:t>
-      </w:r>
-      <w:proofErr w:type="spellEnd"/>
-      <w:r>
-        <w:rPr>
-          <w:rFonts w:ascii="Garamond" w:hAnsi="Garamond"/>
-          <w:sz w:val="20"/>
-          <w:szCs w:val="20"/>
-        </w:rPr>
-        <w:t xml:space="preserve">, "Adaptive linearization of a loudspeaker," </w:t>
+        <w:t xml:space="preserve">F. X. Y. Gao and W. M. Snelgrove, "Adaptive linearization of a loudspeaker," </w:t>
       </w:r>
       <w:r>
         <w:rPr>
@@ -13748,25 +13719,7 @@
           <w:sz w:val="20"/>
           <w:szCs w:val="20"/>
         </w:rPr>
-        <w:t xml:space="preserve">J. </w:t>
-      </w:r>
-      <w:proofErr w:type="spellStart"/>
-      <w:r>
-        <w:rPr>
-          <w:rFonts w:ascii="Garamond" w:hAnsi="Garamond"/>
-          <w:sz w:val="20"/>
-          <w:szCs w:val="20"/>
-        </w:rPr>
-        <w:t>Catrysse</w:t>
-      </w:r>
-      <w:proofErr w:type="spellEnd"/>
-      <w:r>
-        <w:rPr>
-          <w:rFonts w:ascii="Garamond" w:hAnsi="Garamond"/>
-          <w:sz w:val="20"/>
-          <w:szCs w:val="20"/>
-        </w:rPr>
-        <w:t xml:space="preserve">, “On the Design of Some Feedback Circuits for Loudspeakers,” in </w:t>
+        <w:t xml:space="preserve">J. Catrysse, “On the Design of Some Feedback Circuits for Loudspeakers,” in </w:t>
       </w:r>
       <w:r>
         <w:rPr>
@@ -13848,23 +13801,13 @@
           <w:szCs w:val="20"/>
         </w:rPr>
       </w:pPr>
-      <w:proofErr w:type="spellStart"/>
-      <w:r>
-        <w:rPr>
-          <w:rFonts w:ascii="Garamond" w:hAnsi="Garamond"/>
-          <w:sz w:val="20"/>
-          <w:szCs w:val="20"/>
-        </w:rPr>
-        <w:t>Yaoyu</w:t>
-      </w:r>
-      <w:proofErr w:type="spellEnd"/>
-      <w:r>
-        <w:rPr>
-          <w:rFonts w:ascii="Garamond" w:hAnsi="Garamond"/>
-          <w:sz w:val="20"/>
-          <w:szCs w:val="20"/>
-        </w:rPr>
-        <w:t xml:space="preserve"> Li and G. T. Chiu, "Control of Loudspeakers Using Disturbance-Observer-Type Velocity Estimation," in </w:t>
+      <w:r>
+        <w:rPr>
+          <w:rFonts w:ascii="Garamond" w:hAnsi="Garamond"/>
+          <w:sz w:val="20"/>
+          <w:szCs w:val="20"/>
+        </w:rPr>
+        <w:t xml:space="preserve">Yaoyu Li and G. T. Chiu, "Control of Loudspeakers Using Disturbance-Observer-Type Velocity Estimation," in </w:t>
       </w:r>
       <w:r>
         <w:rPr>
@@ -13920,43 +13863,7 @@
           <w:sz w:val="20"/>
           <w:szCs w:val="20"/>
         </w:rPr>
-        <w:t xml:space="preserve">M. </w:t>
-      </w:r>
-      <w:proofErr w:type="spellStart"/>
-      <w:r>
-        <w:rPr>
-          <w:rFonts w:ascii="Garamond" w:hAnsi="Garamond"/>
-          <w:sz w:val="20"/>
-          <w:szCs w:val="20"/>
-        </w:rPr>
-        <w:t>Golnaraghi</w:t>
-      </w:r>
-      <w:proofErr w:type="spellEnd"/>
-      <w:r>
-        <w:rPr>
-          <w:rFonts w:ascii="Garamond" w:hAnsi="Garamond"/>
-          <w:sz w:val="20"/>
-          <w:szCs w:val="20"/>
-        </w:rPr>
-        <w:t xml:space="preserve"> and B. </w:t>
-      </w:r>
-      <w:proofErr w:type="spellStart"/>
-      <w:r>
-        <w:rPr>
-          <w:rFonts w:ascii="Garamond" w:hAnsi="Garamond"/>
-          <w:sz w:val="20"/>
-          <w:szCs w:val="20"/>
-        </w:rPr>
-        <w:t>Kuo</w:t>
-      </w:r>
-      <w:proofErr w:type="spellEnd"/>
-      <w:r>
-        <w:rPr>
-          <w:rFonts w:ascii="Garamond" w:hAnsi="Garamond"/>
-          <w:sz w:val="20"/>
-          <w:szCs w:val="20"/>
-        </w:rPr>
-        <w:t xml:space="preserve">, </w:t>
+        <w:t xml:space="preserve">M. Golnaraghi and B. Kuo, </w:t>
       </w:r>
       <w:r>
         <w:rPr>
@@ -14055,43 +13962,7 @@
           <w:sz w:val="20"/>
           <w:szCs w:val="20"/>
         </w:rPr>
-        <w:t xml:space="preserve">H. Schneider, E. </w:t>
-      </w:r>
-      <w:proofErr w:type="spellStart"/>
-      <w:r>
-        <w:rPr>
-          <w:rFonts w:ascii="Garamond" w:hAnsi="Garamond"/>
-          <w:sz w:val="20"/>
-          <w:szCs w:val="20"/>
-        </w:rPr>
-        <w:t>Pranjic</w:t>
-      </w:r>
-      <w:proofErr w:type="spellEnd"/>
-      <w:r>
-        <w:rPr>
-          <w:rFonts w:ascii="Garamond" w:hAnsi="Garamond"/>
-          <w:sz w:val="20"/>
-          <w:szCs w:val="20"/>
-        </w:rPr>
-        <w:t xml:space="preserve">, F. </w:t>
-      </w:r>
-      <w:proofErr w:type="spellStart"/>
-      <w:r>
-        <w:rPr>
-          <w:rFonts w:ascii="Garamond" w:hAnsi="Garamond"/>
-          <w:sz w:val="20"/>
-          <w:szCs w:val="20"/>
-        </w:rPr>
-        <w:t>Agerkvist</w:t>
-      </w:r>
-      <w:proofErr w:type="spellEnd"/>
-      <w:r>
-        <w:rPr>
-          <w:rFonts w:ascii="Garamond" w:hAnsi="Garamond"/>
-          <w:sz w:val="20"/>
-          <w:szCs w:val="20"/>
-        </w:rPr>
-        <w:t>, A. Knott, M. A. E. Anderson, “</w:t>
+        <w:t>H. Schneider, E. Pranjic, F. Agerkvist, A. Knott, M. A. E. Anderson, “</w:t>
       </w:r>
       <w:r>
         <w:rPr>

</xml_diff>